<commit_message>
Recorte diagra de navegación
</commit_message>
<xml_diff>
--- a/Buenas Practicas/Segunda Parte Diseño del software/Diseño de Software.docx
+++ b/Buenas Practicas/Segunda Parte Diseño del software/Diseño de Software.docx
@@ -20,7 +20,7 @@
         <mc:AlternateContent>
           <mc:Choice Requires="wpc">
             <w:drawing>
-              <wp:anchor distT="0" distB="0" distL="114300" distR="114300" simplePos="0" relativeHeight="251660288" behindDoc="0" locked="0" layoutInCell="1" allowOverlap="1" wp14:anchorId="202128DB" wp14:editId="473AC7B7">
+              <wp:anchor distT="0" distB="0" distL="114300" distR="114300" simplePos="0" relativeHeight="251660288" behindDoc="0" locked="0" layoutInCell="1" allowOverlap="1" wp14:anchorId="202128DB" wp14:editId="12636CDB">
                 <wp:simplePos x="0" y="0"/>
                 <wp:positionH relativeFrom="column">
                   <wp:posOffset>-914400</wp:posOffset>
@@ -29,7 +29,7 @@
                   <wp:posOffset>-914400</wp:posOffset>
                 </wp:positionV>
                 <wp:extent cx="3409950" cy="685800"/>
-                <wp:effectExtent l="0" t="0" r="9525" b="9525"/>
+                <wp:effectExtent l="0" t="0" r="0" b="0"/>
                 <wp:wrapNone/>
                 <wp:docPr id="22344295" name="Lienzo 9"/>
                 <wp:cNvGraphicFramePr>
@@ -46,59 +46,6 @@
                           <a:noFill/>
                         </a:ln>
                       </wpc:whole>
-                      <pic:pic xmlns:pic="http://schemas.openxmlformats.org/drawingml/2006/picture">
-                        <pic:nvPicPr>
-                          <pic:cNvPr id="1229548035" name="Picture 8"/>
-                          <pic:cNvPicPr>
-                            <a:picLocks noChangeAspect="1" noChangeArrowheads="1"/>
-                          </pic:cNvPicPr>
-                        </pic:nvPicPr>
-                        <pic:blipFill>
-                          <a:blip r:embed="rId5">
-                            <a:extLst>
-                              <a:ext uri="{28A0092B-C50C-407E-A947-70E740481C1C}">
-                                <a14:useLocalDpi xmlns:a14="http://schemas.microsoft.com/office/drawing/2010/main" val="0"/>
-                              </a:ext>
-                            </a:extLst>
-                          </a:blip>
-                          <a:srcRect/>
-                          <a:stretch>
-                            <a:fillRect/>
-                          </a:stretch>
-                        </pic:blipFill>
-                        <pic:spPr bwMode="auto">
-                          <a:xfrm>
-                            <a:off x="0" y="0"/>
-                            <a:ext cx="3417570" cy="693420"/>
-                          </a:xfrm>
-                          <a:prstGeom prst="rect">
-                            <a:avLst/>
-                          </a:prstGeom>
-                          <a:noFill/>
-                          <a:ln>
-                            <a:noFill/>
-                          </a:ln>
-                          <a:extLst>
-                            <a:ext uri="{909E8E84-426E-40DD-AFC4-6F175D3DCCD1}">
-                              <a14:hiddenFill xmlns:a14="http://schemas.microsoft.com/office/drawing/2010/main">
-                                <a:solidFill>
-                                  <a:srgbClr val="FFFFFF"/>
-                                </a:solidFill>
-                              </a14:hiddenFill>
-                            </a:ext>
-                            <a:ext uri="{91240B29-F687-4F45-9708-019B960494DF}">
-                              <a14:hiddenLine xmlns:a14="http://schemas.microsoft.com/office/drawing/2010/main" w="9525">
-                                <a:solidFill>
-                                  <a:srgbClr val="000000"/>
-                                </a:solidFill>
-                                <a:miter lim="800000"/>
-                                <a:headEnd/>
-                                <a:tailEnd/>
-                              </a14:hiddenLine>
-                            </a:ext>
-                          </a:extLst>
-                        </pic:spPr>
-                      </pic:pic>
                     </wpc:wpc>
                   </a:graphicData>
                 </a:graphic>
@@ -113,7 +60,7 @@
           </mc:Choice>
           <mc:Fallback>
             <w:pict>
-              <v:group w14:anchorId="6B3B8BF2" id="Lienzo 9" o:spid="_x0000_s1026" editas="canvas" style="position:absolute;margin-left:-1in;margin-top:-1in;width:268.5pt;height:54pt;z-index:251660288" coordsize="34099,6858" o:gfxdata="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">
+              <v:group w14:anchorId="44D83CCC" id="Lienzo 9" o:spid="_x0000_s1026" editas="canvas" style="position:absolute;margin-left:-1in;margin-top:-1in;width:268.5pt;height:54pt;z-index:251660288" coordsize="34099,6858" o:gfxdata="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">
                 <v:shapetype id="_x0000_t75" coordsize="21600,21600" o:spt="75" o:preferrelative="t" path="m@4@5l@4@11@9@11@9@5xe" filled="f" stroked="f">
                   <v:stroke joinstyle="miter"/>
                   <v:formulas>
@@ -137,9 +84,6 @@
                   <v:fill o:detectmouseclick="t"/>
                   <v:path o:connecttype="none"/>
                 </v:shape>
-                <v:shape id="Picture 8" o:spid="_x0000_s1028" type="#_x0000_t75" style="position:absolute;width:34175;height:6934;visibility:visible;mso-wrap-style:square" o:gfxdata="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">
-                  <v:imagedata r:id="rId6" o:title=""/>
-                </v:shape>
               </v:group>
             </w:pict>
           </mc:Fallback>
@@ -724,24 +668,350 @@
           <w:lang w:val="es-CO"/>
         </w:rPr>
       </w:pPr>
-      <w:r>
-        <w:rPr>
-          <w:noProof/>
-        </w:rPr>
-        <w:lastRenderedPageBreak/>
+    </w:p>
+    <w:p>
+      <w:pPr>
+        <w:rPr>
+          <w:b/>
+          <w:bCs/>
+          <w:lang w:val="es-CO"/>
+        </w:rPr>
+      </w:pPr>
+      <w:r>
+        <w:rPr>
+          <w:b/>
+          <w:bCs/>
+          <w:lang w:val="es-CO"/>
+        </w:rPr>
+        <w:t>Selección del Diseño Arquitectónico</w:t>
+      </w:r>
+    </w:p>
+    <w:p>
+      <w:pPr>
+        <w:rPr>
+          <w:b/>
+          <w:bCs/>
+          <w:lang w:val="es-CO"/>
+        </w:rPr>
+      </w:pPr>
+    </w:p>
+    <w:p>
+      <w:pPr>
+        <w:rPr>
+          <w:b/>
+          <w:bCs/>
+          <w:lang w:val="es-CO"/>
+        </w:rPr>
+      </w:pPr>
+      <w:r>
+        <w:rPr>
+          <w:b/>
+          <w:bCs/>
+          <w:lang w:val="es-CO"/>
+        </w:rPr>
+        <w:t>Patrón Arquitectónico</w:t>
+      </w:r>
+    </w:p>
+    <w:p>
+      <w:pPr>
+        <w:rPr>
+          <w:lang w:val="es-CO"/>
+        </w:rPr>
+      </w:pPr>
+      <w:r>
+        <w:rPr>
+          <w:lang w:val="es-CO"/>
+        </w:rPr>
+        <w:t xml:space="preserve">Para el desarrollo de la aplicación, se utilizará el patrón </w:t>
+      </w:r>
+      <w:r>
+        <w:rPr>
+          <w:b/>
+          <w:bCs/>
+          <w:lang w:val="es-CO"/>
+        </w:rPr>
+        <w:t>Modelo-Vista-Controlador (MVC)</w:t>
+      </w:r>
+      <w:r>
+        <w:rPr>
+          <w:lang w:val="es-CO"/>
+        </w:rPr>
+        <w:t>, que permitirá separar la lógica de negocio de la interfaz de usuario, facilitando la escalabilidad y el mantenimiento. Este patrón permite un desarrollo modular y flexible, asegurando una buena organización del código.</w:t>
+      </w:r>
+    </w:p>
+    <w:p>
+      <w:pPr>
+        <w:rPr>
+          <w:lang w:val="es-CO"/>
+        </w:rPr>
+      </w:pPr>
+    </w:p>
+    <w:p>
+      <w:pPr>
+        <w:rPr>
+          <w:b/>
+          <w:bCs/>
+          <w:lang w:val="es-CO"/>
+        </w:rPr>
+      </w:pPr>
+      <w:r>
+        <w:rPr>
+          <w:b/>
+          <w:bCs/>
+          <w:lang w:val="es-CO"/>
+        </w:rPr>
+        <w:t>Tecnologías Utilizadas</w:t>
+      </w:r>
+    </w:p>
+    <w:p>
+      <w:pPr>
+        <w:numPr>
+          <w:ilvl w:val="0"/>
+          <w:numId w:val="1"/>
+        </w:numPr>
+        <w:rPr>
+          <w:lang w:val="es-CO"/>
+        </w:rPr>
+      </w:pPr>
+      <w:r>
+        <w:rPr>
+          <w:b/>
+          <w:bCs/>
+          <w:lang w:val="es-CO"/>
+        </w:rPr>
+        <w:t>Frontend:</w:t>
+      </w:r>
+      <w:r>
+        <w:rPr>
+          <w:lang w:val="es-CO"/>
+        </w:rPr>
+        <w:t xml:space="preserve"> React Native (para compatibilidad con Android </w:t>
+      </w:r>
+      <w:proofErr w:type="gramStart"/>
+      <w:r>
+        <w:rPr>
+          <w:lang w:val="es-CO"/>
+        </w:rPr>
+        <w:t>e</w:t>
+      </w:r>
+      <w:proofErr w:type="gramEnd"/>
+      <w:r>
+        <w:rPr>
+          <w:lang w:val="es-CO"/>
+        </w:rPr>
+        <w:t xml:space="preserve"> iOS)</w:t>
+      </w:r>
+    </w:p>
+    <w:p>
+      <w:pPr>
+        <w:numPr>
+          <w:ilvl w:val="0"/>
+          <w:numId w:val="1"/>
+        </w:numPr>
+        <w:rPr>
+          <w:lang w:val="es-CO"/>
+        </w:rPr>
+      </w:pPr>
+      <w:r>
+        <w:rPr>
+          <w:b/>
+          <w:bCs/>
+          <w:lang w:val="es-CO"/>
+        </w:rPr>
+        <w:t>Backend:</w:t>
+      </w:r>
+      <w:r>
+        <w:rPr>
+          <w:lang w:val="es-CO"/>
+        </w:rPr>
+        <w:t xml:space="preserve"> Node.js con Express</w:t>
+      </w:r>
+    </w:p>
+    <w:p>
+      <w:pPr>
+        <w:numPr>
+          <w:ilvl w:val="0"/>
+          <w:numId w:val="1"/>
+        </w:numPr>
+        <w:rPr>
+          <w:lang w:val="es-CO"/>
+        </w:rPr>
+      </w:pPr>
+      <w:r>
+        <w:rPr>
+          <w:b/>
+          <w:bCs/>
+          <w:lang w:val="es-CO"/>
+        </w:rPr>
+        <w:t>Base de Datos:</w:t>
+      </w:r>
+      <w:r>
+        <w:rPr>
+          <w:lang w:val="es-CO"/>
+        </w:rPr>
+        <w:t xml:space="preserve"> SQL Server con Entity Framework</w:t>
+      </w:r>
+    </w:p>
+    <w:p>
+      <w:pPr>
+        <w:numPr>
+          <w:ilvl w:val="0"/>
+          <w:numId w:val="1"/>
+        </w:numPr>
+        <w:rPr>
+          <w:lang w:val="es-CO"/>
+        </w:rPr>
+      </w:pPr>
+      <w:r>
+        <w:rPr>
+          <w:b/>
+          <w:bCs/>
+          <w:lang w:val="es-CO"/>
+        </w:rPr>
+        <w:t>Autenticación:</w:t>
+      </w:r>
+      <w:r>
+        <w:rPr>
+          <w:lang w:val="es-CO"/>
+        </w:rPr>
+        <w:t xml:space="preserve"> Firebase Authentication</w:t>
+      </w:r>
+    </w:p>
+    <w:p>
+      <w:pPr>
+        <w:numPr>
+          <w:ilvl w:val="0"/>
+          <w:numId w:val="1"/>
+        </w:numPr>
+        <w:rPr>
+          <w:lang w:val="es-CO"/>
+        </w:rPr>
+      </w:pPr>
+      <w:r>
+        <w:rPr>
+          <w:b/>
+          <w:bCs/>
+          <w:lang w:val="es-CO"/>
+        </w:rPr>
+        <w:t>Hosting del Backend:</w:t>
+      </w:r>
+      <w:r>
+        <w:rPr>
+          <w:lang w:val="es-CO"/>
+        </w:rPr>
+        <w:t xml:space="preserve"> AWS o Heroku</w:t>
+      </w:r>
+    </w:p>
+    <w:p>
+      <w:pPr>
+        <w:numPr>
+          <w:ilvl w:val="0"/>
+          <w:numId w:val="1"/>
+        </w:numPr>
+        <w:rPr>
+          <w:lang w:val="es-CO"/>
+        </w:rPr>
+      </w:pPr>
+      <w:r>
+        <w:rPr>
+          <w:b/>
+          <w:bCs/>
+          <w:lang w:val="es-CO"/>
+        </w:rPr>
+        <w:t>Geolocalización:</w:t>
+      </w:r>
+      <w:r>
+        <w:rPr>
+          <w:lang w:val="es-CO"/>
+        </w:rPr>
+        <w:t xml:space="preserve"> Google Maps API</w:t>
+      </w:r>
+    </w:p>
+    <w:p>
+      <w:pPr>
+        <w:numPr>
+          <w:ilvl w:val="0"/>
+          <w:numId w:val="1"/>
+        </w:numPr>
+        <w:rPr>
+          <w:lang w:val="es-CO"/>
+        </w:rPr>
+      </w:pPr>
+      <w:r>
+        <w:rPr>
+          <w:b/>
+          <w:bCs/>
+          <w:lang w:val="es-CO"/>
+        </w:rPr>
+        <w:t>Almacenamiento de Imágenes:</w:t>
+      </w:r>
+      <w:r>
+        <w:rPr>
+          <w:lang w:val="es-CO"/>
+        </w:rPr>
+        <w:t xml:space="preserve"> Firebase Storage</w:t>
+      </w:r>
+    </w:p>
+    <w:p>
+      <w:pPr>
+        <w:ind w:left="720"/>
+        <w:rPr>
+          <w:lang w:val="es-CO"/>
+        </w:rPr>
+      </w:pPr>
+    </w:p>
+    <w:p>
+      <w:pPr>
+        <w:rPr>
+          <w:b/>
+          <w:bCs/>
+          <w:lang w:val="es-CO"/>
+        </w:rPr>
+      </w:pPr>
+      <w:r>
+        <w:rPr>
+          <w:b/>
+          <w:bCs/>
+          <w:lang w:val="es-CO"/>
+        </w:rPr>
+        <w:t>Diagrama General de la Arquitectura</w:t>
+      </w:r>
+    </w:p>
+    <w:p>
+      <w:pPr>
+        <w:rPr>
+          <w:lang w:val="es-CO"/>
+        </w:rPr>
+      </w:pPr>
+      <w:r>
+        <w:rPr>
+          <w:lang w:val="es-CO"/>
+        </w:rPr>
+        <w:t>El sistema seguirá un enfoque cliente-servidor, donde la aplicación móvil se comunicará con el backend a través de una API RESTful. El backend gestionará la autenticación, el acceso a la base de datos y la lógica de negocio.</w:t>
+      </w:r>
+    </w:p>
+    <w:p>
+      <w:pPr>
+        <w:rPr>
+          <w:lang w:val="es-CO"/>
+        </w:rPr>
+      </w:pPr>
+    </w:p>
+    <w:p>
+      <w:pPr>
+        <w:rPr>
+          <w:lang w:val="es-CO"/>
+        </w:rPr>
+      </w:pPr>
+      <w:r>
+        <w:rPr>
+          <w:lang w:val="es-CO"/>
+        </w:rPr>
         <w:drawing>
-          <wp:anchor distT="0" distB="0" distL="114300" distR="114300" simplePos="0" relativeHeight="251668480" behindDoc="0" locked="0" layoutInCell="1" allowOverlap="1" wp14:anchorId="530BC713" wp14:editId="29DECBFD">
-            <wp:simplePos x="0" y="0"/>
-            <wp:positionH relativeFrom="page">
-              <wp:align>left</wp:align>
-            </wp:positionH>
-            <wp:positionV relativeFrom="paragraph">
-              <wp:posOffset>-914400</wp:posOffset>
-            </wp:positionV>
-            <wp:extent cx="3417570" cy="693420"/>
-            <wp:effectExtent l="0" t="0" r="0" b="0"/>
-            <wp:wrapNone/>
-            <wp:docPr id="1558455143" name="Picture 8" descr="Imagen que contiene Interfaz de usuario gráfica&#10;&#10;El contenido generado por IA puede ser incorrecto."/>
+          <wp:inline distT="0" distB="0" distL="0" distR="0" wp14:anchorId="4596D44F" wp14:editId="3821D29B">
+            <wp:extent cx="5733415" cy="3946525"/>
+            <wp:effectExtent l="0" t="0" r="635" b="0"/>
+            <wp:docPr id="2082844081" name="Imagen 1" descr="Diagrama&#10;&#10;El contenido generado por IA puede ser incorrecto."/>
             <wp:cNvGraphicFramePr>
               <a:graphicFrameLocks xmlns:a="http://schemas.openxmlformats.org/drawingml/2006/main" noChangeAspect="1"/>
             </wp:cNvGraphicFramePr>
@@ -749,395 +1019,7 @@
               <a:graphicData uri="http://schemas.openxmlformats.org/drawingml/2006/picture">
                 <pic:pic xmlns:pic="http://schemas.openxmlformats.org/drawingml/2006/picture">
                   <pic:nvPicPr>
-                    <pic:cNvPr id="1558455143" name="Picture 8" descr="Imagen que contiene Interfaz de usuario gráfica&#10;&#10;El contenido generado por IA puede ser incorrecto."/>
-                    <pic:cNvPicPr>
-                      <a:picLocks noChangeAspect="1" noChangeArrowheads="1"/>
-                    </pic:cNvPicPr>
-                  </pic:nvPicPr>
-                  <pic:blipFill>
-                    <a:blip r:embed="rId5">
-                      <a:extLst>
-                        <a:ext uri="{28A0092B-C50C-407E-A947-70E740481C1C}">
-                          <a14:useLocalDpi xmlns:a14="http://schemas.microsoft.com/office/drawing/2010/main" val="0"/>
-                        </a:ext>
-                      </a:extLst>
-                    </a:blip>
-                    <a:srcRect/>
-                    <a:stretch>
-                      <a:fillRect/>
-                    </a:stretch>
-                  </pic:blipFill>
-                  <pic:spPr bwMode="auto">
-                    <a:xfrm>
-                      <a:off x="0" y="0"/>
-                      <a:ext cx="3417570" cy="693420"/>
-                    </a:xfrm>
-                    <a:prstGeom prst="rect">
-                      <a:avLst/>
-                    </a:prstGeom>
-                    <a:noFill/>
-                    <a:ln>
-                      <a:noFill/>
-                    </a:ln>
-                  </pic:spPr>
-                </pic:pic>
-              </a:graphicData>
-            </a:graphic>
-          </wp:anchor>
-        </w:drawing>
-      </w:r>
-    </w:p>
-    <w:p>
-      <w:pPr>
-        <w:rPr>
-          <w:b/>
-          <w:bCs/>
-          <w:lang w:val="es-CO"/>
-        </w:rPr>
-      </w:pPr>
-      <w:r>
-        <w:rPr>
-          <w:b/>
-          <w:bCs/>
-          <w:lang w:val="es-CO"/>
-        </w:rPr>
-        <w:t>Selección del Diseño Arquitectónico</w:t>
-      </w:r>
-    </w:p>
-    <w:p>
-      <w:pPr>
-        <w:rPr>
-          <w:b/>
-          <w:bCs/>
-          <w:lang w:val="es-CO"/>
-        </w:rPr>
-      </w:pPr>
-    </w:p>
-    <w:p>
-      <w:pPr>
-        <w:rPr>
-          <w:b/>
-          <w:bCs/>
-          <w:lang w:val="es-CO"/>
-        </w:rPr>
-      </w:pPr>
-      <w:r>
-        <w:rPr>
-          <w:b/>
-          <w:bCs/>
-          <w:lang w:val="es-CO"/>
-        </w:rPr>
-        <w:t>Patrón Arquitectónico</w:t>
-      </w:r>
-    </w:p>
-    <w:p>
-      <w:pPr>
-        <w:rPr>
-          <w:lang w:val="es-CO"/>
-        </w:rPr>
-      </w:pPr>
-      <w:r>
-        <w:rPr>
-          <w:lang w:val="es-CO"/>
-        </w:rPr>
-        <w:t xml:space="preserve">Para el desarrollo de la aplicación, se utilizará el patrón </w:t>
-      </w:r>
-      <w:r>
-        <w:rPr>
-          <w:b/>
-          <w:bCs/>
-          <w:lang w:val="es-CO"/>
-        </w:rPr>
-        <w:t>Modelo-Vista-Controlador (MVC)</w:t>
-      </w:r>
-      <w:r>
-        <w:rPr>
-          <w:lang w:val="es-CO"/>
-        </w:rPr>
-        <w:t>, que permitirá separar la lógica de negocio de la interfaz de usuario, facilitando la escalabilidad y el mantenimiento. Este patrón permite un desarrollo modular y flexible, asegurando una buena organización del código.</w:t>
-      </w:r>
-    </w:p>
-    <w:p>
-      <w:pPr>
-        <w:rPr>
-          <w:lang w:val="es-CO"/>
-        </w:rPr>
-      </w:pPr>
-    </w:p>
-    <w:p>
-      <w:pPr>
-        <w:rPr>
-          <w:b/>
-          <w:bCs/>
-          <w:lang w:val="es-CO"/>
-        </w:rPr>
-      </w:pPr>
-      <w:r>
-        <w:rPr>
-          <w:b/>
-          <w:bCs/>
-          <w:lang w:val="es-CO"/>
-        </w:rPr>
-        <w:t>Tecnologías Utilizadas</w:t>
-      </w:r>
-    </w:p>
-    <w:p>
-      <w:pPr>
-        <w:numPr>
-          <w:ilvl w:val="0"/>
-          <w:numId w:val="1"/>
-        </w:numPr>
-        <w:rPr>
-          <w:lang w:val="es-CO"/>
-        </w:rPr>
-      </w:pPr>
-      <w:r>
-        <w:rPr>
-          <w:b/>
-          <w:bCs/>
-          <w:lang w:val="es-CO"/>
-        </w:rPr>
-        <w:t>Frontend:</w:t>
-      </w:r>
-      <w:r>
-        <w:rPr>
-          <w:lang w:val="es-CO"/>
-        </w:rPr>
-        <w:t xml:space="preserve"> React Native (para compatibilidad con Android </w:t>
-      </w:r>
-      <w:proofErr w:type="gramStart"/>
-      <w:r>
-        <w:rPr>
-          <w:lang w:val="es-CO"/>
-        </w:rPr>
-        <w:t>e</w:t>
-      </w:r>
-      <w:proofErr w:type="gramEnd"/>
-      <w:r>
-        <w:rPr>
-          <w:lang w:val="es-CO"/>
-        </w:rPr>
-        <w:t xml:space="preserve"> iOS)</w:t>
-      </w:r>
-    </w:p>
-    <w:p>
-      <w:pPr>
-        <w:numPr>
-          <w:ilvl w:val="0"/>
-          <w:numId w:val="1"/>
-        </w:numPr>
-        <w:rPr>
-          <w:lang w:val="es-CO"/>
-        </w:rPr>
-      </w:pPr>
-      <w:r>
-        <w:rPr>
-          <w:b/>
-          <w:bCs/>
-          <w:lang w:val="es-CO"/>
-        </w:rPr>
-        <w:t>Backend:</w:t>
-      </w:r>
-      <w:r>
-        <w:rPr>
-          <w:lang w:val="es-CO"/>
-        </w:rPr>
-        <w:t xml:space="preserve"> Node.js con Express</w:t>
-      </w:r>
-    </w:p>
-    <w:p>
-      <w:pPr>
-        <w:numPr>
-          <w:ilvl w:val="0"/>
-          <w:numId w:val="1"/>
-        </w:numPr>
-        <w:rPr>
-          <w:lang w:val="es-CO"/>
-        </w:rPr>
-      </w:pPr>
-      <w:r>
-        <w:rPr>
-          <w:b/>
-          <w:bCs/>
-          <w:lang w:val="es-CO"/>
-        </w:rPr>
-        <w:t>Base de Datos:</w:t>
-      </w:r>
-      <w:r>
-        <w:rPr>
-          <w:lang w:val="es-CO"/>
-        </w:rPr>
-        <w:t xml:space="preserve"> SQL Server con Entity Framework</w:t>
-      </w:r>
-    </w:p>
-    <w:p>
-      <w:pPr>
-        <w:numPr>
-          <w:ilvl w:val="0"/>
-          <w:numId w:val="1"/>
-        </w:numPr>
-        <w:rPr>
-          <w:lang w:val="es-CO"/>
-        </w:rPr>
-      </w:pPr>
-      <w:r>
-        <w:rPr>
-          <w:b/>
-          <w:bCs/>
-          <w:lang w:val="es-CO"/>
-        </w:rPr>
-        <w:t>Autenticación:</w:t>
-      </w:r>
-      <w:r>
-        <w:rPr>
-          <w:lang w:val="es-CO"/>
-        </w:rPr>
-        <w:t xml:space="preserve"> Firebase Authentication</w:t>
-      </w:r>
-    </w:p>
-    <w:p>
-      <w:pPr>
-        <w:numPr>
-          <w:ilvl w:val="0"/>
-          <w:numId w:val="1"/>
-        </w:numPr>
-        <w:rPr>
-          <w:lang w:val="es-CO"/>
-        </w:rPr>
-      </w:pPr>
-      <w:r>
-        <w:rPr>
-          <w:b/>
-          <w:bCs/>
-          <w:lang w:val="es-CO"/>
-        </w:rPr>
-        <w:t>Hosting del Backend:</w:t>
-      </w:r>
-      <w:r>
-        <w:rPr>
-          <w:lang w:val="es-CO"/>
-        </w:rPr>
-        <w:t xml:space="preserve"> AWS o Heroku</w:t>
-      </w:r>
-    </w:p>
-    <w:p>
-      <w:pPr>
-        <w:numPr>
-          <w:ilvl w:val="0"/>
-          <w:numId w:val="1"/>
-        </w:numPr>
-        <w:rPr>
-          <w:lang w:val="es-CO"/>
-        </w:rPr>
-      </w:pPr>
-      <w:r>
-        <w:rPr>
-          <w:b/>
-          <w:bCs/>
-          <w:lang w:val="es-CO"/>
-        </w:rPr>
-        <w:t>Geolocalización:</w:t>
-      </w:r>
-      <w:r>
-        <w:rPr>
-          <w:lang w:val="es-CO"/>
-        </w:rPr>
-        <w:t xml:space="preserve"> Google Maps API</w:t>
-      </w:r>
-    </w:p>
-    <w:p>
-      <w:pPr>
-        <w:numPr>
-          <w:ilvl w:val="0"/>
-          <w:numId w:val="1"/>
-        </w:numPr>
-        <w:rPr>
-          <w:lang w:val="es-CO"/>
-        </w:rPr>
-      </w:pPr>
-      <w:r>
-        <w:rPr>
-          <w:b/>
-          <w:bCs/>
-          <w:lang w:val="es-CO"/>
-        </w:rPr>
-        <w:t>Almacenamiento de Imágenes:</w:t>
-      </w:r>
-      <w:r>
-        <w:rPr>
-          <w:lang w:val="es-CO"/>
-        </w:rPr>
-        <w:t xml:space="preserve"> Firebase Storage</w:t>
-      </w:r>
-    </w:p>
-    <w:p>
-      <w:pPr>
-        <w:ind w:left="720"/>
-        <w:rPr>
-          <w:lang w:val="es-CO"/>
-        </w:rPr>
-      </w:pPr>
-    </w:p>
-    <w:p>
-      <w:pPr>
-        <w:rPr>
-          <w:b/>
-          <w:bCs/>
-          <w:lang w:val="es-CO"/>
-        </w:rPr>
-      </w:pPr>
-      <w:r>
-        <w:rPr>
-          <w:b/>
-          <w:bCs/>
-          <w:lang w:val="es-CO"/>
-        </w:rPr>
-        <w:t>Diagrama General de la Arquitectura</w:t>
-      </w:r>
-    </w:p>
-    <w:p>
-      <w:pPr>
-        <w:rPr>
-          <w:lang w:val="es-CO"/>
-        </w:rPr>
-      </w:pPr>
-      <w:r>
-        <w:rPr>
-          <w:lang w:val="es-CO"/>
-        </w:rPr>
-        <w:t>El sistema seguirá un enfoque cliente-servidor, donde la aplicación móvil se comunicará con el backend a través de una API RESTful. El backend gestionará la autenticación, el acceso a la base de datos y la lógica de negocio.</w:t>
-      </w:r>
-    </w:p>
-    <w:p>
-      <w:pPr>
-        <w:rPr>
-          <w:lang w:val="es-CO"/>
-        </w:rPr>
-      </w:pPr>
-    </w:p>
-    <w:p>
-      <w:pPr>
-        <w:rPr>
-          <w:lang w:val="es-CO"/>
-        </w:rPr>
-      </w:pPr>
-      <w:r>
-        <w:rPr>
-          <w:lang w:val="es-CO"/>
-        </w:rPr>
-        <w:drawing>
-          <wp:inline distT="0" distB="0" distL="0" distR="0" wp14:anchorId="45D8B7CA" wp14:editId="27035738">
-            <wp:extent cx="5733415" cy="4591050"/>
-            <wp:effectExtent l="0" t="0" r="635" b="0"/>
-            <wp:docPr id="879025881" name="Imagen 1"/>
-            <wp:cNvGraphicFramePr>
-              <a:graphicFrameLocks xmlns:a="http://schemas.openxmlformats.org/drawingml/2006/main" noChangeAspect="1"/>
-            </wp:cNvGraphicFramePr>
-            <a:graphic xmlns:a="http://schemas.openxmlformats.org/drawingml/2006/main">
-              <a:graphicData uri="http://schemas.openxmlformats.org/drawingml/2006/picture">
-                <pic:pic xmlns:pic="http://schemas.openxmlformats.org/drawingml/2006/picture">
-                  <pic:nvPicPr>
-                    <pic:cNvPr id="879025881" name=""/>
+                    <pic:cNvPr id="2082844081" name="Imagen 1" descr="Diagrama&#10;&#10;El contenido generado por IA puede ser incorrecto."/>
                     <pic:cNvPicPr/>
                   </pic:nvPicPr>
                   <pic:blipFill>
@@ -1149,7 +1031,7 @@
                   <pic:spPr>
                     <a:xfrm>
                       <a:off x="0" y="0"/>
-                      <a:ext cx="5733415" cy="4591050"/>
+                      <a:ext cx="5733415" cy="3946525"/>
                     </a:xfrm>
                     <a:prstGeom prst="rect">
                       <a:avLst/>
@@ -1171,23 +1053,457 @@
         </w:rPr>
       </w:pPr>
       <w:r>
-        <w:rPr>
-          <w:noProof/>
+        <w:br/>
+      </w:r>
+      <w:r>
+        <w:br/>
+      </w:r>
+      <w:r>
+        <w:rPr>
+          <w:b/>
+          <w:bCs/>
+          <w:lang w:val="es-CO"/>
         </w:rPr>
         <w:lastRenderedPageBreak/>
+        <w:br/>
+      </w:r>
+      <w:r>
+        <w:rPr>
+          <w:b/>
+          <w:bCs/>
+          <w:lang w:val="es-CO"/>
+        </w:rPr>
+        <w:t>Diseño Detallado</w:t>
+      </w:r>
+    </w:p>
+    <w:p>
+      <w:pPr>
+        <w:rPr>
+          <w:b/>
+          <w:bCs/>
+          <w:lang w:val="es-CO"/>
+        </w:rPr>
+      </w:pPr>
+    </w:p>
+    <w:p>
+      <w:pPr>
+        <w:rPr>
+          <w:b/>
+          <w:bCs/>
+          <w:lang w:val="es-CO"/>
+        </w:rPr>
+      </w:pPr>
+      <w:r>
+        <w:rPr>
+          <w:b/>
+          <w:bCs/>
+          <w:lang w:val="es-CO"/>
+        </w:rPr>
+        <w:t>Interfaz de Usuario</w:t>
+      </w:r>
+    </w:p>
+    <w:p>
+      <w:pPr>
+        <w:rPr>
+          <w:lang w:val="es-CO"/>
+        </w:rPr>
+      </w:pPr>
+      <w:r>
+        <w:rPr>
+          <w:lang w:val="es-CO"/>
+        </w:rPr>
+        <w:t>La aplicación tendrá una interfaz intuitiva y atractiva, basada en el diseño mostrado en la imagen de referencia. Se priorizará la usabilidad y accesibilidad.</w:t>
+      </w:r>
+    </w:p>
+    <w:p>
+      <w:pPr>
+        <w:rPr>
+          <w:lang w:val="es-CO"/>
+        </w:rPr>
+      </w:pPr>
+    </w:p>
+    <w:p>
+      <w:pPr>
+        <w:rPr>
+          <w:b/>
+          <w:bCs/>
+          <w:lang w:val="es-CO"/>
+        </w:rPr>
+      </w:pPr>
+      <w:r>
+        <w:rPr>
+          <w:b/>
+          <w:bCs/>
+          <w:lang w:val="es-CO"/>
+        </w:rPr>
+        <w:t>Secciones Principales:</w:t>
+      </w:r>
+    </w:p>
+    <w:p>
+      <w:pPr>
+        <w:numPr>
+          <w:ilvl w:val="0"/>
+          <w:numId w:val="2"/>
+        </w:numPr>
+        <w:rPr>
+          <w:lang w:val="es-CO"/>
+        </w:rPr>
+      </w:pPr>
+      <w:r>
+        <w:rPr>
+          <w:b/>
+          <w:bCs/>
+          <w:lang w:val="es-CO"/>
+        </w:rPr>
+        <w:t>Pantalla de inicio</w:t>
+      </w:r>
+      <w:r>
+        <w:rPr>
+          <w:lang w:val="es-CO"/>
+        </w:rPr>
+        <w:t xml:space="preserve"> - Imagen de Medellín y botones de navegación.</w:t>
+      </w:r>
+    </w:p>
+    <w:p>
+      <w:pPr>
+        <w:numPr>
+          <w:ilvl w:val="0"/>
+          <w:numId w:val="2"/>
+        </w:numPr>
+        <w:rPr>
+          <w:lang w:val="es-CO"/>
+        </w:rPr>
+      </w:pPr>
+      <w:r>
+        <w:rPr>
+          <w:b/>
+          <w:bCs/>
+          <w:lang w:val="es-CO"/>
+        </w:rPr>
+        <w:t>Categorías</w:t>
+      </w:r>
+      <w:r>
+        <w:rPr>
+          <w:lang w:val="es-CO"/>
+        </w:rPr>
+        <w:t xml:space="preserve"> - Opciones como Restaurantes, Cultura, Diversión y Entretenimiento.</w:t>
+      </w:r>
+    </w:p>
+    <w:p>
+      <w:pPr>
+        <w:numPr>
+          <w:ilvl w:val="0"/>
+          <w:numId w:val="2"/>
+        </w:numPr>
+        <w:rPr>
+          <w:lang w:val="es-CO"/>
+        </w:rPr>
+      </w:pPr>
+      <w:r>
+        <w:rPr>
+          <w:b/>
+          <w:bCs/>
+          <w:lang w:val="es-CO"/>
+        </w:rPr>
+        <w:t>Detalles de los lugares</w:t>
+      </w:r>
+      <w:r>
+        <w:rPr>
+          <w:lang w:val="es-CO"/>
+        </w:rPr>
+        <w:t xml:space="preserve"> - Información específica sobre cada sitio, con fotos y reseñas.</w:t>
+      </w:r>
+    </w:p>
+    <w:p>
+      <w:pPr>
+        <w:numPr>
+          <w:ilvl w:val="0"/>
+          <w:numId w:val="2"/>
+        </w:numPr>
+        <w:rPr>
+          <w:lang w:val="es-CO"/>
+        </w:rPr>
+      </w:pPr>
+      <w:r>
+        <w:rPr>
+          <w:b/>
+          <w:bCs/>
+          <w:lang w:val="es-CO"/>
+        </w:rPr>
+        <w:t>Perfil del usuario</w:t>
+      </w:r>
+      <w:r>
+        <w:rPr>
+          <w:lang w:val="es-CO"/>
+        </w:rPr>
+        <w:t xml:space="preserve"> - Configuraciones y opciones personales.</w:t>
+      </w:r>
+    </w:p>
+    <w:p>
+      <w:pPr>
+        <w:numPr>
+          <w:ilvl w:val="0"/>
+          <w:numId w:val="2"/>
+        </w:numPr>
+        <w:rPr>
+          <w:lang w:val="es-CO"/>
+        </w:rPr>
+      </w:pPr>
+      <w:r>
+        <w:rPr>
+          <w:b/>
+          <w:bCs/>
+          <w:lang w:val="es-CO"/>
+        </w:rPr>
+        <w:t>Autenticación</w:t>
+      </w:r>
+      <w:r>
+        <w:rPr>
+          <w:lang w:val="es-CO"/>
+        </w:rPr>
+        <w:t xml:space="preserve"> - Inicio de sesión y registro con Firebase.</w:t>
+      </w:r>
+    </w:p>
+    <w:p>
+      <w:pPr>
+        <w:numPr>
+          <w:ilvl w:val="0"/>
+          <w:numId w:val="2"/>
+        </w:numPr>
+        <w:rPr>
+          <w:lang w:val="es-CO"/>
+        </w:rPr>
+      </w:pPr>
+      <w:r>
+        <w:rPr>
+          <w:b/>
+          <w:bCs/>
+          <w:lang w:val="es-CO"/>
+        </w:rPr>
+        <w:t>Geolocalización</w:t>
+      </w:r>
+      <w:r>
+        <w:rPr>
+          <w:lang w:val="es-CO"/>
+        </w:rPr>
+        <w:t xml:space="preserve"> - Búsqueda de lugares cercanos en un mapa interactivo.</w:t>
+      </w:r>
+    </w:p>
+    <w:p>
+      <w:pPr>
+        <w:ind w:left="720"/>
+        <w:rPr>
+          <w:lang w:val="es-CO"/>
+        </w:rPr>
+      </w:pPr>
+    </w:p>
+    <w:p>
+      <w:pPr>
+        <w:rPr>
+          <w:b/>
+          <w:bCs/>
+          <w:lang w:val="es-CO"/>
+        </w:rPr>
+      </w:pPr>
+      <w:r>
+        <w:rPr>
+          <w:b/>
+          <w:bCs/>
+          <w:lang w:val="es-CO"/>
+        </w:rPr>
+        <w:t>Flujo de Navegación</w:t>
+      </w:r>
+    </w:p>
+    <w:p>
+      <w:pPr>
+        <w:numPr>
+          <w:ilvl w:val="0"/>
+          <w:numId w:val="3"/>
+        </w:numPr>
+        <w:rPr>
+          <w:lang w:val="es-CO"/>
+        </w:rPr>
+      </w:pPr>
+      <w:r>
+        <w:rPr>
+          <w:lang w:val="es-CO"/>
+        </w:rPr>
+        <w:t>Inicio -&gt; Selección de Categoría</w:t>
+      </w:r>
+    </w:p>
+    <w:p>
+      <w:pPr>
+        <w:numPr>
+          <w:ilvl w:val="0"/>
+          <w:numId w:val="3"/>
+        </w:numPr>
+        <w:rPr>
+          <w:lang w:val="es-CO"/>
+        </w:rPr>
+      </w:pPr>
+      <w:r>
+        <w:rPr>
+          <w:lang w:val="es-CO"/>
+        </w:rPr>
+        <w:t>Selección de Categoría -&gt; Lista de Lugares</w:t>
+      </w:r>
+    </w:p>
+    <w:p>
+      <w:pPr>
+        <w:numPr>
+          <w:ilvl w:val="0"/>
+          <w:numId w:val="3"/>
+        </w:numPr>
+        <w:rPr>
+          <w:lang w:val="es-CO"/>
+        </w:rPr>
+      </w:pPr>
+      <w:r>
+        <w:rPr>
+          <w:lang w:val="es-CO"/>
+        </w:rPr>
+        <w:t>Lista de Lugares -&gt; Detalle del Lugar</w:t>
+      </w:r>
+    </w:p>
+    <w:p>
+      <w:pPr>
+        <w:numPr>
+          <w:ilvl w:val="0"/>
+          <w:numId w:val="3"/>
+        </w:numPr>
+        <w:rPr>
+          <w:lang w:val="es-CO"/>
+        </w:rPr>
+      </w:pPr>
+      <w:r>
+        <w:rPr>
+          <w:lang w:val="es-CO"/>
+        </w:rPr>
+        <w:t>Perfil del Usuario -&gt; Configuraciones</w:t>
+      </w:r>
+    </w:p>
+    <w:p>
+      <w:pPr>
+        <w:numPr>
+          <w:ilvl w:val="0"/>
+          <w:numId w:val="3"/>
+        </w:numPr>
+        <w:rPr>
+          <w:lang w:val="es-CO"/>
+        </w:rPr>
+      </w:pPr>
+      <w:r>
+        <w:rPr>
+          <w:lang w:val="es-CO"/>
+        </w:rPr>
+        <w:t>Buscar en el Mapa -&gt; Detalles de un Lugar</w:t>
+      </w:r>
+    </w:p>
+    <w:p>
+      <w:pPr>
+        <w:rPr>
+          <w:b/>
+          <w:bCs/>
+          <w:lang w:val="es-CO"/>
+        </w:rPr>
+      </w:pPr>
+    </w:p>
+    <w:p>
+      <w:pPr>
+        <w:rPr>
+          <w:b/>
+          <w:bCs/>
+          <w:lang w:val="es-CO"/>
+        </w:rPr>
+      </w:pPr>
+      <w:r>
+        <w:rPr>
+          <w:b/>
+          <w:bCs/>
+          <w:lang w:val="es-CO"/>
+        </w:rPr>
+        <w:t>Diagramas</w:t>
+      </w:r>
+    </w:p>
+    <w:p>
+      <w:pPr>
+        <w:numPr>
+          <w:ilvl w:val="0"/>
+          <w:numId w:val="4"/>
+        </w:numPr>
+        <w:rPr>
+          <w:lang w:val="es-CO"/>
+        </w:rPr>
+      </w:pPr>
+      <w:r>
+        <w:rPr>
+          <w:b/>
+          <w:bCs/>
+          <w:lang w:val="es-CO"/>
+        </w:rPr>
+        <w:t>Wireframes de Interfaz:</w:t>
+      </w:r>
+      <w:r>
+        <w:rPr>
+          <w:lang w:val="es-CO"/>
+        </w:rPr>
+        <w:t xml:space="preserve"> </w:t>
+      </w:r>
+    </w:p>
+    <w:p>
+      <w:pPr>
+        <w:numPr>
+          <w:ilvl w:val="0"/>
+          <w:numId w:val="4"/>
+        </w:numPr>
+        <w:rPr>
+          <w:lang w:val="es-CO"/>
+        </w:rPr>
+      </w:pPr>
+      <w:r>
+        <w:rPr>
+          <w:b/>
+          <w:bCs/>
+          <w:lang w:val="es-CO"/>
+        </w:rPr>
+        <w:t>Diagrama de Flujo de Navegación:</w:t>
+      </w:r>
+    </w:p>
+    <w:p>
+      <w:pPr>
+        <w:rPr>
+          <w:b/>
+          <w:bCs/>
+          <w:lang w:val="es-CO"/>
+        </w:rPr>
+      </w:pPr>
+      <w:r>
+        <w:br/>
+      </w:r>
+      <w:r>
+        <w:br/>
+      </w:r>
+    </w:p>
+    <w:p>
+      <w:pPr>
+        <w:rPr>
+          <w:b/>
+          <w:bCs/>
+          <w:u w:val="single"/>
+          <w:lang w:val="es-CO"/>
+        </w:rPr>
+      </w:pPr>
+      <w:r>
+        <w:rPr>
+          <w:b/>
+          <w:bCs/>
+          <w:lang w:val="es-CO"/>
+        </w:rPr>
         <w:drawing>
-          <wp:anchor distT="0" distB="0" distL="114300" distR="114300" simplePos="0" relativeHeight="251662336" behindDoc="0" locked="0" layoutInCell="1" allowOverlap="1" wp14:anchorId="1F6BFFC0" wp14:editId="1B707E71">
-            <wp:simplePos x="0" y="0"/>
-            <wp:positionH relativeFrom="page">
-              <wp:align>left</wp:align>
-            </wp:positionH>
-            <wp:positionV relativeFrom="paragraph">
-              <wp:posOffset>-892810</wp:posOffset>
-            </wp:positionV>
-            <wp:extent cx="3417570" cy="693420"/>
+          <wp:inline distT="0" distB="0" distL="0" distR="0" wp14:anchorId="778ECAA5" wp14:editId="10935559">
+            <wp:extent cx="5723116" cy="2842506"/>
             <wp:effectExtent l="0" t="0" r="0" b="0"/>
-            <wp:wrapNone/>
-            <wp:docPr id="1472595546" name="Picture 8" descr="Imagen que contiene Interfaz de usuario gráfica&#10;&#10;El contenido generado por IA puede ser incorrecto."/>
+            <wp:docPr id="1787656079" name="Imagen 1" descr="Diagrama&#10;&#10;El contenido generado por IA puede ser incorrecto."/>
             <wp:cNvGraphicFramePr>
               <a:graphicFrameLocks xmlns:a="http://schemas.openxmlformats.org/drawingml/2006/main" noChangeAspect="1"/>
             </wp:cNvGraphicFramePr>
@@ -1195,493 +1511,7 @@
               <a:graphicData uri="http://schemas.openxmlformats.org/drawingml/2006/picture">
                 <pic:pic xmlns:pic="http://schemas.openxmlformats.org/drawingml/2006/picture">
                   <pic:nvPicPr>
-                    <pic:cNvPr id="1472595546" name="Picture 8" descr="Imagen que contiene Interfaz de usuario gráfica&#10;&#10;El contenido generado por IA puede ser incorrecto."/>
-                    <pic:cNvPicPr>
-                      <a:picLocks noChangeAspect="1" noChangeArrowheads="1"/>
-                    </pic:cNvPicPr>
-                  </pic:nvPicPr>
-                  <pic:blipFill>
-                    <a:blip r:embed="rId5">
-                      <a:extLst>
-                        <a:ext uri="{28A0092B-C50C-407E-A947-70E740481C1C}">
-                          <a14:useLocalDpi xmlns:a14="http://schemas.microsoft.com/office/drawing/2010/main" val="0"/>
-                        </a:ext>
-                      </a:extLst>
-                    </a:blip>
-                    <a:srcRect/>
-                    <a:stretch>
-                      <a:fillRect/>
-                    </a:stretch>
-                  </pic:blipFill>
-                  <pic:spPr bwMode="auto">
-                    <a:xfrm>
-                      <a:off x="0" y="0"/>
-                      <a:ext cx="3417570" cy="693420"/>
-                    </a:xfrm>
-                    <a:prstGeom prst="rect">
-                      <a:avLst/>
-                    </a:prstGeom>
-                    <a:noFill/>
-                    <a:ln>
-                      <a:noFill/>
-                    </a:ln>
-                  </pic:spPr>
-                </pic:pic>
-              </a:graphicData>
-            </a:graphic>
-          </wp:anchor>
-        </w:drawing>
-      </w:r>
-      <w:r>
-        <w:br/>
-      </w:r>
-      <w:r>
-        <w:br/>
-      </w:r>
-      <w:r>
-        <w:rPr>
-          <w:b/>
-          <w:bCs/>
-          <w:lang w:val="es-CO"/>
-        </w:rPr>
-        <w:t>Diseño Detallado</w:t>
-      </w:r>
-    </w:p>
-    <w:p>
-      <w:pPr>
-        <w:rPr>
-          <w:b/>
-          <w:bCs/>
-          <w:lang w:val="es-CO"/>
-        </w:rPr>
-      </w:pPr>
-    </w:p>
-    <w:p>
-      <w:pPr>
-        <w:rPr>
-          <w:b/>
-          <w:bCs/>
-          <w:lang w:val="es-CO"/>
-        </w:rPr>
-      </w:pPr>
-      <w:r>
-        <w:rPr>
-          <w:b/>
-          <w:bCs/>
-          <w:lang w:val="es-CO"/>
-        </w:rPr>
-        <w:t>Interfaz de Usuario</w:t>
-      </w:r>
-    </w:p>
-    <w:p>
-      <w:pPr>
-        <w:rPr>
-          <w:lang w:val="es-CO"/>
-        </w:rPr>
-      </w:pPr>
-      <w:r>
-        <w:rPr>
-          <w:lang w:val="es-CO"/>
-        </w:rPr>
-        <w:t>La aplicación tendrá una interfaz intuitiva y atractiva, basada en el diseño mostrado en la imagen de referencia. Se priorizará la usabilidad y accesibilidad.</w:t>
-      </w:r>
-    </w:p>
-    <w:p>
-      <w:pPr>
-        <w:rPr>
-          <w:lang w:val="es-CO"/>
-        </w:rPr>
-      </w:pPr>
-    </w:p>
-    <w:p>
-      <w:pPr>
-        <w:rPr>
-          <w:b/>
-          <w:bCs/>
-          <w:lang w:val="es-CO"/>
-        </w:rPr>
-      </w:pPr>
-      <w:r>
-        <w:rPr>
-          <w:b/>
-          <w:bCs/>
-          <w:lang w:val="es-CO"/>
-        </w:rPr>
-        <w:t>Secciones Principales:</w:t>
-      </w:r>
-    </w:p>
-    <w:p>
-      <w:pPr>
-        <w:numPr>
-          <w:ilvl w:val="0"/>
-          <w:numId w:val="2"/>
-        </w:numPr>
-        <w:rPr>
-          <w:lang w:val="es-CO"/>
-        </w:rPr>
-      </w:pPr>
-      <w:r>
-        <w:rPr>
-          <w:b/>
-          <w:bCs/>
-          <w:lang w:val="es-CO"/>
-        </w:rPr>
-        <w:t>Pantalla de inicio</w:t>
-      </w:r>
-      <w:r>
-        <w:rPr>
-          <w:lang w:val="es-CO"/>
-        </w:rPr>
-        <w:t xml:space="preserve"> - Imagen de Medellín y botones de navegación.</w:t>
-      </w:r>
-    </w:p>
-    <w:p>
-      <w:pPr>
-        <w:numPr>
-          <w:ilvl w:val="0"/>
-          <w:numId w:val="2"/>
-        </w:numPr>
-        <w:rPr>
-          <w:lang w:val="es-CO"/>
-        </w:rPr>
-      </w:pPr>
-      <w:r>
-        <w:rPr>
-          <w:b/>
-          <w:bCs/>
-          <w:lang w:val="es-CO"/>
-        </w:rPr>
-        <w:t>Categorías</w:t>
-      </w:r>
-      <w:r>
-        <w:rPr>
-          <w:lang w:val="es-CO"/>
-        </w:rPr>
-        <w:t xml:space="preserve"> - Opciones como Restaurantes, Cultura, Diversión y Entretenimiento.</w:t>
-      </w:r>
-    </w:p>
-    <w:p>
-      <w:pPr>
-        <w:numPr>
-          <w:ilvl w:val="0"/>
-          <w:numId w:val="2"/>
-        </w:numPr>
-        <w:rPr>
-          <w:lang w:val="es-CO"/>
-        </w:rPr>
-      </w:pPr>
-      <w:r>
-        <w:rPr>
-          <w:b/>
-          <w:bCs/>
-          <w:lang w:val="es-CO"/>
-        </w:rPr>
-        <w:t>Detalles de los lugares</w:t>
-      </w:r>
-      <w:r>
-        <w:rPr>
-          <w:lang w:val="es-CO"/>
-        </w:rPr>
-        <w:t xml:space="preserve"> - Información específica sobre cada sitio, con fotos y reseñas.</w:t>
-      </w:r>
-    </w:p>
-    <w:p>
-      <w:pPr>
-        <w:numPr>
-          <w:ilvl w:val="0"/>
-          <w:numId w:val="2"/>
-        </w:numPr>
-        <w:rPr>
-          <w:lang w:val="es-CO"/>
-        </w:rPr>
-      </w:pPr>
-      <w:r>
-        <w:rPr>
-          <w:b/>
-          <w:bCs/>
-          <w:lang w:val="es-CO"/>
-        </w:rPr>
-        <w:t>Perfil del usuario</w:t>
-      </w:r>
-      <w:r>
-        <w:rPr>
-          <w:lang w:val="es-CO"/>
-        </w:rPr>
-        <w:t xml:space="preserve"> - Configuraciones y opciones personales.</w:t>
-      </w:r>
-    </w:p>
-    <w:p>
-      <w:pPr>
-        <w:numPr>
-          <w:ilvl w:val="0"/>
-          <w:numId w:val="2"/>
-        </w:numPr>
-        <w:rPr>
-          <w:lang w:val="es-CO"/>
-        </w:rPr>
-      </w:pPr>
-      <w:r>
-        <w:rPr>
-          <w:b/>
-          <w:bCs/>
-          <w:lang w:val="es-CO"/>
-        </w:rPr>
-        <w:t>Autenticación</w:t>
-      </w:r>
-      <w:r>
-        <w:rPr>
-          <w:lang w:val="es-CO"/>
-        </w:rPr>
-        <w:t xml:space="preserve"> - Inicio de sesión y registro con Firebase.</w:t>
-      </w:r>
-    </w:p>
-    <w:p>
-      <w:pPr>
-        <w:numPr>
-          <w:ilvl w:val="0"/>
-          <w:numId w:val="2"/>
-        </w:numPr>
-        <w:rPr>
-          <w:lang w:val="es-CO"/>
-        </w:rPr>
-      </w:pPr>
-      <w:r>
-        <w:rPr>
-          <w:b/>
-          <w:bCs/>
-          <w:lang w:val="es-CO"/>
-        </w:rPr>
-        <w:t>Geolocalización</w:t>
-      </w:r>
-      <w:r>
-        <w:rPr>
-          <w:lang w:val="es-CO"/>
-        </w:rPr>
-        <w:t xml:space="preserve"> - Búsqueda de lugares cercanos en un mapa interactivo.</w:t>
-      </w:r>
-    </w:p>
-    <w:p>
-      <w:pPr>
-        <w:ind w:left="720"/>
-        <w:rPr>
-          <w:lang w:val="es-CO"/>
-        </w:rPr>
-      </w:pPr>
-    </w:p>
-    <w:p>
-      <w:pPr>
-        <w:rPr>
-          <w:b/>
-          <w:bCs/>
-          <w:lang w:val="es-CO"/>
-        </w:rPr>
-      </w:pPr>
-      <w:r>
-        <w:rPr>
-          <w:b/>
-          <w:bCs/>
-          <w:lang w:val="es-CO"/>
-        </w:rPr>
-        <w:t>Flujo de Navegación</w:t>
-      </w:r>
-    </w:p>
-    <w:p>
-      <w:pPr>
-        <w:numPr>
-          <w:ilvl w:val="0"/>
-          <w:numId w:val="3"/>
-        </w:numPr>
-        <w:rPr>
-          <w:lang w:val="es-CO"/>
-        </w:rPr>
-      </w:pPr>
-      <w:r>
-        <w:rPr>
-          <w:lang w:val="es-CO"/>
-        </w:rPr>
-        <w:t>Inicio -&gt; Selección de Categoría</w:t>
-      </w:r>
-    </w:p>
-    <w:p>
-      <w:pPr>
-        <w:numPr>
-          <w:ilvl w:val="0"/>
-          <w:numId w:val="3"/>
-        </w:numPr>
-        <w:rPr>
-          <w:lang w:val="es-CO"/>
-        </w:rPr>
-      </w:pPr>
-      <w:r>
-        <w:rPr>
-          <w:lang w:val="es-CO"/>
-        </w:rPr>
-        <w:t>Selección de Categoría -&gt; Lista de Lugares</w:t>
-      </w:r>
-    </w:p>
-    <w:p>
-      <w:pPr>
-        <w:numPr>
-          <w:ilvl w:val="0"/>
-          <w:numId w:val="3"/>
-        </w:numPr>
-        <w:rPr>
-          <w:lang w:val="es-CO"/>
-        </w:rPr>
-      </w:pPr>
-      <w:r>
-        <w:rPr>
-          <w:lang w:val="es-CO"/>
-        </w:rPr>
-        <w:t>Lista de Lugares -&gt; Detalle del Lugar</w:t>
-      </w:r>
-    </w:p>
-    <w:p>
-      <w:pPr>
-        <w:numPr>
-          <w:ilvl w:val="0"/>
-          <w:numId w:val="3"/>
-        </w:numPr>
-        <w:rPr>
-          <w:lang w:val="es-CO"/>
-        </w:rPr>
-      </w:pPr>
-      <w:r>
-        <w:rPr>
-          <w:lang w:val="es-CO"/>
-        </w:rPr>
-        <w:t>Perfil del Usuario -&gt; Configuraciones</w:t>
-      </w:r>
-    </w:p>
-    <w:p>
-      <w:pPr>
-        <w:numPr>
-          <w:ilvl w:val="0"/>
-          <w:numId w:val="3"/>
-        </w:numPr>
-        <w:rPr>
-          <w:lang w:val="es-CO"/>
-        </w:rPr>
-      </w:pPr>
-      <w:r>
-        <w:rPr>
-          <w:lang w:val="es-CO"/>
-        </w:rPr>
-        <w:t>Buscar en el Mapa -&gt; Detalles de un Lugar</w:t>
-      </w:r>
-    </w:p>
-    <w:p>
-      <w:pPr>
-        <w:rPr>
-          <w:b/>
-          <w:bCs/>
-          <w:lang w:val="es-CO"/>
-        </w:rPr>
-      </w:pPr>
-    </w:p>
-    <w:p>
-      <w:pPr>
-        <w:rPr>
-          <w:b/>
-          <w:bCs/>
-          <w:lang w:val="es-CO"/>
-        </w:rPr>
-      </w:pPr>
-      <w:r>
-        <w:rPr>
-          <w:b/>
-          <w:bCs/>
-          <w:lang w:val="es-CO"/>
-        </w:rPr>
-        <w:t>Diagramas</w:t>
-      </w:r>
-    </w:p>
-    <w:p>
-      <w:pPr>
-        <w:numPr>
-          <w:ilvl w:val="0"/>
-          <w:numId w:val="4"/>
-        </w:numPr>
-        <w:rPr>
-          <w:lang w:val="es-CO"/>
-        </w:rPr>
-      </w:pPr>
-      <w:r>
-        <w:rPr>
-          <w:b/>
-          <w:bCs/>
-          <w:lang w:val="es-CO"/>
-        </w:rPr>
-        <w:t>Wireframes de Interfaz:</w:t>
-      </w:r>
-      <w:r>
-        <w:rPr>
-          <w:lang w:val="es-CO"/>
-        </w:rPr>
-        <w:t xml:space="preserve"> </w:t>
-      </w:r>
-    </w:p>
-    <w:p>
-      <w:pPr>
-        <w:numPr>
-          <w:ilvl w:val="0"/>
-          <w:numId w:val="4"/>
-        </w:numPr>
-        <w:rPr>
-          <w:lang w:val="es-CO"/>
-        </w:rPr>
-      </w:pPr>
-      <w:r>
-        <w:rPr>
-          <w:b/>
-          <w:bCs/>
-          <w:lang w:val="es-CO"/>
-        </w:rPr>
-        <w:t>Diagrama de Flujo de Navegación:</w:t>
-      </w:r>
-    </w:p>
-    <w:p>
-      <w:pPr>
-        <w:rPr>
-          <w:b/>
-          <w:bCs/>
-          <w:lang w:val="es-CO"/>
-        </w:rPr>
-      </w:pPr>
-      <w:r>
-        <w:br/>
-      </w:r>
-      <w:r>
-        <w:br/>
-      </w:r>
-    </w:p>
-    <w:p>
-      <w:pPr>
-        <w:rPr>
-          <w:b/>
-          <w:bCs/>
-          <w:lang w:val="es-CO"/>
-        </w:rPr>
-      </w:pPr>
-      <w:r>
-        <w:rPr>
-          <w:b/>
-          <w:bCs/>
-          <w:lang w:val="es-CO"/>
-        </w:rPr>
-        <w:drawing>
-          <wp:inline distT="0" distB="0" distL="0" distR="0" wp14:anchorId="17F7BBCD" wp14:editId="117AB758">
-            <wp:extent cx="5733415" cy="3286125"/>
-            <wp:effectExtent l="0" t="0" r="635" b="9525"/>
-            <wp:docPr id="978988623" name="Imagen 1" descr="Diagrama&#10;&#10;El contenido generado por IA puede ser incorrecto."/>
-            <wp:cNvGraphicFramePr>
-              <a:graphicFrameLocks xmlns:a="http://schemas.openxmlformats.org/drawingml/2006/main" noChangeAspect="1"/>
-            </wp:cNvGraphicFramePr>
-            <a:graphic xmlns:a="http://schemas.openxmlformats.org/drawingml/2006/main">
-              <a:graphicData uri="http://schemas.openxmlformats.org/drawingml/2006/picture">
-                <pic:pic xmlns:pic="http://schemas.openxmlformats.org/drawingml/2006/picture">
-                  <pic:nvPicPr>
-                    <pic:cNvPr id="978988623" name="Imagen 1" descr="Diagrama&#10;&#10;El contenido generado por IA puede ser incorrecto."/>
+                    <pic:cNvPr id="1787656079" name="Imagen 1" descr="Diagrama&#10;&#10;El contenido generado por IA puede ser incorrecto."/>
                     <pic:cNvPicPr/>
                   </pic:nvPicPr>
                   <pic:blipFill>
@@ -1693,7 +1523,7 @@
                   <pic:spPr>
                     <a:xfrm>
                       <a:off x="0" y="0"/>
-                      <a:ext cx="5733415" cy="3286125"/>
+                      <a:ext cx="5723116" cy="2842506"/>
                     </a:xfrm>
                     <a:prstGeom prst="rect">
                       <a:avLst/>
@@ -1715,106 +1545,45 @@
         </w:rPr>
       </w:pPr>
       <w:r>
+        <w:t xml:space="preserve"> </w:t>
+      </w:r>
+    </w:p>
+    <w:p>
+      <w:pPr>
+        <w:rPr>
+          <w:b/>
+          <w:bCs/>
+          <w:lang w:val="es-CO"/>
+        </w:rPr>
+      </w:pPr>
+      <w:r>
+        <w:rPr>
+          <w:b/>
+          <w:bCs/>
+          <w:lang w:val="es-CO"/>
+        </w:rPr>
+        <w:t>Modelo Relacional (SQL Server)</w:t>
+      </w:r>
+    </w:p>
+    <w:p>
+      <w:pPr>
+        <w:rPr>
+          <w:lang w:val="es-CO"/>
+        </w:rPr>
+      </w:pPr>
+      <w:r>
+        <w:rPr>
+          <w:lang w:val="es-CO"/>
+        </w:rPr>
+        <w:t>Se utilizará SQL Server como motor de base de datos relacional con las siguientes tablas:</w:t>
+      </w:r>
+    </w:p>
+    <w:p>
+      <w:r>
         <w:rPr>
           <w:noProof/>
         </w:rPr>
         <w:lastRenderedPageBreak/>
-        <w:drawing>
-          <wp:anchor distT="0" distB="0" distL="114300" distR="114300" simplePos="0" relativeHeight="251664384" behindDoc="0" locked="0" layoutInCell="1" allowOverlap="1" wp14:anchorId="1F7468EC" wp14:editId="3341FD0F">
-            <wp:simplePos x="0" y="0"/>
-            <wp:positionH relativeFrom="page">
-              <wp:align>left</wp:align>
-            </wp:positionH>
-            <wp:positionV relativeFrom="paragraph">
-              <wp:posOffset>-913130</wp:posOffset>
-            </wp:positionV>
-            <wp:extent cx="3417570" cy="693420"/>
-            <wp:effectExtent l="0" t="0" r="0" b="0"/>
-            <wp:wrapNone/>
-            <wp:docPr id="2146441227" name="Picture 8" descr="Imagen que contiene Interfaz de usuario gráfica&#10;&#10;El contenido generado por IA puede ser incorrecto."/>
-            <wp:cNvGraphicFramePr>
-              <a:graphicFrameLocks xmlns:a="http://schemas.openxmlformats.org/drawingml/2006/main" noChangeAspect="1"/>
-            </wp:cNvGraphicFramePr>
-            <a:graphic xmlns:a="http://schemas.openxmlformats.org/drawingml/2006/main">
-              <a:graphicData uri="http://schemas.openxmlformats.org/drawingml/2006/picture">
-                <pic:pic xmlns:pic="http://schemas.openxmlformats.org/drawingml/2006/picture">
-                  <pic:nvPicPr>
-                    <pic:cNvPr id="2146441227" name="Picture 8" descr="Imagen que contiene Interfaz de usuario gráfica&#10;&#10;El contenido generado por IA puede ser incorrecto."/>
-                    <pic:cNvPicPr>
-                      <a:picLocks noChangeAspect="1" noChangeArrowheads="1"/>
-                    </pic:cNvPicPr>
-                  </pic:nvPicPr>
-                  <pic:blipFill>
-                    <a:blip r:embed="rId5">
-                      <a:extLst>
-                        <a:ext uri="{28A0092B-C50C-407E-A947-70E740481C1C}">
-                          <a14:useLocalDpi xmlns:a14="http://schemas.microsoft.com/office/drawing/2010/main" val="0"/>
-                        </a:ext>
-                      </a:extLst>
-                    </a:blip>
-                    <a:srcRect/>
-                    <a:stretch>
-                      <a:fillRect/>
-                    </a:stretch>
-                  </pic:blipFill>
-                  <pic:spPr bwMode="auto">
-                    <a:xfrm>
-                      <a:off x="0" y="0"/>
-                      <a:ext cx="3417570" cy="693420"/>
-                    </a:xfrm>
-                    <a:prstGeom prst="rect">
-                      <a:avLst/>
-                    </a:prstGeom>
-                    <a:noFill/>
-                    <a:ln>
-                      <a:noFill/>
-                    </a:ln>
-                  </pic:spPr>
-                </pic:pic>
-              </a:graphicData>
-            </a:graphic>
-          </wp:anchor>
-        </w:drawing>
-      </w:r>
-      <w:r>
-        <w:t xml:space="preserve"> </w:t>
-      </w:r>
-    </w:p>
-    <w:p>
-      <w:pPr>
-        <w:rPr>
-          <w:b/>
-          <w:bCs/>
-          <w:lang w:val="es-CO"/>
-        </w:rPr>
-      </w:pPr>
-      <w:r>
-        <w:rPr>
-          <w:b/>
-          <w:bCs/>
-          <w:lang w:val="es-CO"/>
-        </w:rPr>
-        <w:t>Modelo Relacional (SQL Server)</w:t>
-      </w:r>
-    </w:p>
-    <w:p>
-      <w:pPr>
-        <w:rPr>
-          <w:lang w:val="es-CO"/>
-        </w:rPr>
-      </w:pPr>
-      <w:r>
-        <w:rPr>
-          <w:lang w:val="es-CO"/>
-        </w:rPr>
-        <w:t>Se utilizará SQL Server como motor de base de datos relacional con las siguientes tablas:</w:t>
-      </w:r>
-    </w:p>
-    <w:p>
-      <w:r>
-        <w:rPr>
-          <w:noProof/>
-        </w:rPr>
         <mc:AlternateContent>
           <mc:Choice Requires="wps">
             <w:drawing>
@@ -1886,11 +1655,82 @@
         <w:rPr>
           <w:noProof/>
         </w:rPr>
+        <mc:AlternateContent>
+          <mc:Choice Requires="wps">
+            <w:drawing>
+              <wp:inline distT="0" distB="0" distL="0" distR="0" wp14:anchorId="36940B66" wp14:editId="3D022A74">
+                <wp:extent cx="304800" cy="304800"/>
+                <wp:effectExtent l="0" t="0" r="0" b="0"/>
+                <wp:docPr id="1161325024" name="Rectángulo 2"/>
+                <wp:cNvGraphicFramePr>
+                  <a:graphicFrameLocks xmlns:a="http://schemas.openxmlformats.org/drawingml/2006/main" noChangeAspect="1"/>
+                </wp:cNvGraphicFramePr>
+                <a:graphic xmlns:a="http://schemas.openxmlformats.org/drawingml/2006/main">
+                  <a:graphicData uri="http://schemas.microsoft.com/office/word/2010/wordprocessingShape">
+                    <wps:wsp>
+                      <wps:cNvSpPr>
+                        <a:spLocks noChangeAspect="1" noChangeArrowheads="1"/>
+                      </wps:cNvSpPr>
+                      <wps:spPr bwMode="auto">
+                        <a:xfrm>
+                          <a:off x="0" y="0"/>
+                          <a:ext cx="304800" cy="304800"/>
+                        </a:xfrm>
+                        <a:prstGeom prst="rect">
+                          <a:avLst/>
+                        </a:prstGeom>
+                        <a:noFill/>
+                        <a:ln>
+                          <a:noFill/>
+                        </a:ln>
+                        <a:extLst>
+                          <a:ext uri="{909E8E84-426E-40DD-AFC4-6F175D3DCCD1}">
+                            <a14:hiddenFill xmlns:a14="http://schemas.microsoft.com/office/drawing/2010/main">
+                              <a:solidFill>
+                                <a:srgbClr val="FFFFFF"/>
+                              </a:solidFill>
+                            </a14:hiddenFill>
+                          </a:ext>
+                          <a:ext uri="{91240B29-F687-4F45-9708-019B960494DF}">
+                            <a14:hiddenLine xmlns:a14="http://schemas.microsoft.com/office/drawing/2010/main" w="9525">
+                              <a:solidFill>
+                                <a:srgbClr val="000000"/>
+                              </a:solidFill>
+                              <a:miter lim="800000"/>
+                              <a:headEnd/>
+                              <a:tailEnd/>
+                            </a14:hiddenLine>
+                          </a:ext>
+                        </a:extLst>
+                      </wps:spPr>
+                      <wps:bodyPr rot="0" vert="horz" wrap="square" lIns="91440" tIns="45720" rIns="91440" bIns="45720" anchor="t" anchorCtr="0" upright="1">
+                        <a:noAutofit/>
+                      </wps:bodyPr>
+                    </wps:wsp>
+                  </a:graphicData>
+                </a:graphic>
+              </wp:inline>
+            </w:drawing>
+          </mc:Choice>
+          <mc:Fallback>
+            <w:pict>
+              <v:rect w14:anchorId="25B211B9" id="Rectángulo 2" o:spid="_x0000_s1026" style="width:24pt;height:24pt;visibility:visible;mso-wrap-style:square;mso-left-percent:-10001;mso-top-percent:-10001;mso-position-horizontal:absolute;mso-position-horizontal-relative:char;mso-position-vertical:absolute;mso-position-vertical-relative:line;mso-left-percent:-10001;mso-top-percent:-10001;v-text-anchor:top" o:gfxdata="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" filled="f" stroked="f">
+                <o:lock v:ext="edit" aspectratio="t"/>
+                <w10:anchorlock/>
+              </v:rect>
+            </w:pict>
+          </mc:Fallback>
+        </mc:AlternateContent>
+      </w:r>
+      <w:r>
+        <w:rPr>
+          <w:noProof/>
+        </w:rPr>
         <w:drawing>
-          <wp:inline distT="0" distB="0" distL="0" distR="0" wp14:anchorId="0F462532" wp14:editId="6809E585">
-            <wp:extent cx="6791325" cy="6238875"/>
-            <wp:effectExtent l="0" t="0" r="9525" b="9525"/>
-            <wp:docPr id="843405670" name="Imagen 3"/>
+          <wp:inline distT="0" distB="0" distL="0" distR="0" wp14:anchorId="02445A76" wp14:editId="3A75BA72">
+            <wp:extent cx="5257800" cy="6179820"/>
+            <wp:effectExtent l="0" t="0" r="0" b="0"/>
+            <wp:docPr id="1268184787" name="Imagen 3"/>
             <wp:cNvGraphicFramePr>
               <a:graphicFrameLocks xmlns:a="http://schemas.openxmlformats.org/drawingml/2006/main" noChangeAspect="1"/>
             </wp:cNvGraphicFramePr>
@@ -1919,7 +1759,7 @@
                   <pic:spPr bwMode="auto">
                     <a:xfrm>
                       <a:off x="0" y="0"/>
-                      <a:ext cx="6791325" cy="6238875"/>
+                      <a:ext cx="5257800" cy="6179820"/>
                     </a:xfrm>
                     <a:prstGeom prst="rect">
                       <a:avLst/>
@@ -2088,24 +1928,59 @@
           <w:lang w:val="es-CO"/>
         </w:rPr>
       </w:pPr>
-      <w:r>
-        <w:rPr>
-          <w:noProof/>
+    </w:p>
+    <w:p>
+      <w:pPr>
+        <w:ind w:left="720"/>
+        <w:rPr>
+          <w:lang w:val="es-CO"/>
+        </w:rPr>
+      </w:pPr>
+    </w:p>
+    <w:p>
+      <w:pPr>
+        <w:rPr>
+          <w:b/>
+          <w:bCs/>
+          <w:lang w:val="es-CO"/>
+        </w:rPr>
+      </w:pPr>
+      <w:r>
+        <w:rPr>
+          <w:b/>
+          <w:bCs/>
+          <w:lang w:val="es-CO"/>
         </w:rPr>
         <w:lastRenderedPageBreak/>
+        <w:t>Diagrama de la Base de Datos (SQL Server)</w:t>
+      </w:r>
+      <w:r>
+        <w:rPr>
+          <w:b/>
+          <w:bCs/>
+          <w:lang w:val="es-CO"/>
+        </w:rPr>
+        <w:br/>
+      </w:r>
+      <w:r>
+        <w:rPr>
+          <w:b/>
+          <w:bCs/>
+          <w:lang w:val="es-CO"/>
+        </w:rPr>
+        <w:br/>
+      </w:r>
+      <w:r>
+        <w:rPr>
+          <w:b/>
+          <w:bCs/>
+          <w:lang w:val="es-CO"/>
+        </w:rPr>
         <w:drawing>
-          <wp:anchor distT="0" distB="0" distL="114300" distR="114300" simplePos="0" relativeHeight="251666432" behindDoc="0" locked="0" layoutInCell="1" allowOverlap="1" wp14:anchorId="38B30DB3" wp14:editId="625915BC">
-            <wp:simplePos x="0" y="0"/>
-            <wp:positionH relativeFrom="page">
-              <wp:align>left</wp:align>
-            </wp:positionH>
-            <wp:positionV relativeFrom="paragraph">
-              <wp:posOffset>-909320</wp:posOffset>
-            </wp:positionV>
-            <wp:extent cx="3417570" cy="693420"/>
-            <wp:effectExtent l="0" t="0" r="0" b="0"/>
-            <wp:wrapNone/>
-            <wp:docPr id="1932319355" name="Picture 8"/>
+          <wp:inline distT="0" distB="0" distL="0" distR="0" wp14:anchorId="22C9420C" wp14:editId="29C5CCDC">
+            <wp:extent cx="5733415" cy="5938520"/>
+            <wp:effectExtent l="0" t="0" r="635" b="5080"/>
+            <wp:docPr id="1870200804" name="Imagen 1" descr="Diagrama&#10;&#10;El contenido generado por IA puede ser incorrecto."/>
             <wp:cNvGraphicFramePr>
               <a:graphicFrameLocks xmlns:a="http://schemas.openxmlformats.org/drawingml/2006/main" noChangeAspect="1"/>
             </wp:cNvGraphicFramePr>
@@ -2113,103 +1988,7 @@
               <a:graphicData uri="http://schemas.openxmlformats.org/drawingml/2006/picture">
                 <pic:pic xmlns:pic="http://schemas.openxmlformats.org/drawingml/2006/picture">
                   <pic:nvPicPr>
-                    <pic:cNvPr id="1932319355" name="Picture 8"/>
-                    <pic:cNvPicPr>
-                      <a:picLocks noChangeAspect="1" noChangeArrowheads="1"/>
-                    </pic:cNvPicPr>
-                  </pic:nvPicPr>
-                  <pic:blipFill>
-                    <a:blip r:embed="rId5">
-                      <a:extLst>
-                        <a:ext uri="{28A0092B-C50C-407E-A947-70E740481C1C}">
-                          <a14:useLocalDpi xmlns:a14="http://schemas.microsoft.com/office/drawing/2010/main" val="0"/>
-                        </a:ext>
-                      </a:extLst>
-                    </a:blip>
-                    <a:srcRect/>
-                    <a:stretch>
-                      <a:fillRect/>
-                    </a:stretch>
-                  </pic:blipFill>
-                  <pic:spPr bwMode="auto">
-                    <a:xfrm>
-                      <a:off x="0" y="0"/>
-                      <a:ext cx="3417570" cy="693420"/>
-                    </a:xfrm>
-                    <a:prstGeom prst="rect">
-                      <a:avLst/>
-                    </a:prstGeom>
-                    <a:noFill/>
-                    <a:ln>
-                      <a:noFill/>
-                    </a:ln>
-                  </pic:spPr>
-                </pic:pic>
-              </a:graphicData>
-            </a:graphic>
-          </wp:anchor>
-        </w:drawing>
-      </w:r>
-    </w:p>
-    <w:p>
-      <w:pPr>
-        <w:ind w:left="720"/>
-        <w:rPr>
-          <w:lang w:val="es-CO"/>
-        </w:rPr>
-      </w:pPr>
-    </w:p>
-    <w:p>
-      <w:pPr>
-        <w:rPr>
-          <w:b/>
-          <w:bCs/>
-          <w:lang w:val="es-CO"/>
-        </w:rPr>
-      </w:pPr>
-      <w:r>
-        <w:rPr>
-          <w:b/>
-          <w:bCs/>
-          <w:lang w:val="es-CO"/>
-        </w:rPr>
-        <w:t>Diagrama de la Base de Datos (SQL Server)</w:t>
-      </w:r>
-      <w:r>
-        <w:rPr>
-          <w:b/>
-          <w:bCs/>
-          <w:lang w:val="es-CO"/>
-        </w:rPr>
-        <w:br/>
-      </w:r>
-      <w:r>
-        <w:rPr>
-          <w:b/>
-          <w:bCs/>
-          <w:lang w:val="es-CO"/>
-        </w:rPr>
-        <w:br/>
-      </w:r>
-      <w:r>
-        <w:rPr>
-          <w:b/>
-          <w:bCs/>
-          <w:lang w:val="es-CO"/>
-        </w:rPr>
-        <w:drawing>
-          <wp:inline distT="0" distB="0" distL="0" distR="0" wp14:anchorId="5B737B9F" wp14:editId="29DC1DB8">
-            <wp:extent cx="5733415" cy="4387850"/>
-            <wp:effectExtent l="0" t="0" r="635" b="0"/>
-            <wp:docPr id="777081266" name="Imagen 1" descr="Diagrama&#10;&#10;El contenido generado por IA puede ser incorrecto."/>
-            <wp:cNvGraphicFramePr>
-              <a:graphicFrameLocks xmlns:a="http://schemas.openxmlformats.org/drawingml/2006/main" noChangeAspect="1"/>
-            </wp:cNvGraphicFramePr>
-            <a:graphic xmlns:a="http://schemas.openxmlformats.org/drawingml/2006/main">
-              <a:graphicData uri="http://schemas.openxmlformats.org/drawingml/2006/picture">
-                <pic:pic xmlns:pic="http://schemas.openxmlformats.org/drawingml/2006/picture">
-                  <pic:nvPicPr>
-                    <pic:cNvPr id="777081266" name="Imagen 1" descr="Diagrama&#10;&#10;El contenido generado por IA puede ser incorrecto."/>
+                    <pic:cNvPr id="1870200804" name="Imagen 1" descr="Diagrama&#10;&#10;El contenido generado por IA puede ser incorrecto."/>
                     <pic:cNvPicPr/>
                   </pic:nvPicPr>
                   <pic:blipFill>
@@ -2221,7 +2000,7 @@
                   <pic:spPr>
                     <a:xfrm>
                       <a:off x="0" y="0"/>
-                      <a:ext cx="5733415" cy="4387850"/>
+                      <a:ext cx="5733415" cy="5938520"/>
                     </a:xfrm>
                     <a:prstGeom prst="rect">
                       <a:avLst/>
@@ -2251,6 +2030,95 @@
           <w:bCs/>
           <w:lang w:val="es-CO"/>
         </w:rPr>
+        <w:br/>
+      </w:r>
+      <w:r>
+        <w:rPr>
+          <w:b/>
+          <w:bCs/>
+          <w:lang w:val="es-CO"/>
+        </w:rPr>
+        <w:br/>
+      </w:r>
+      <w:r>
+        <w:rPr>
+          <w:b/>
+          <w:bCs/>
+          <w:lang w:val="es-CO"/>
+        </w:rPr>
+        <w:br/>
+      </w:r>
+      <w:r>
+        <w:rPr>
+          <w:b/>
+          <w:bCs/>
+          <w:lang w:val="es-CO"/>
+        </w:rPr>
+        <w:br/>
+      </w:r>
+      <w:r>
+        <w:rPr>
+          <w:b/>
+          <w:bCs/>
+          <w:lang w:val="es-CO"/>
+        </w:rPr>
+        <w:br/>
+      </w:r>
+      <w:r>
+        <w:rPr>
+          <w:b/>
+          <w:bCs/>
+          <w:lang w:val="es-CO"/>
+        </w:rPr>
+        <w:br/>
+      </w:r>
+      <w:r>
+        <w:rPr>
+          <w:b/>
+          <w:bCs/>
+          <w:lang w:val="es-CO"/>
+        </w:rPr>
+        <w:br/>
+      </w:r>
+      <w:r>
+        <w:rPr>
+          <w:b/>
+          <w:bCs/>
+          <w:lang w:val="es-CO"/>
+        </w:rPr>
+        <w:br/>
+      </w:r>
+      <w:r>
+        <w:rPr>
+          <w:b/>
+          <w:bCs/>
+          <w:lang w:val="es-CO"/>
+        </w:rPr>
+        <w:br/>
+      </w:r>
+      <w:r>
+        <w:rPr>
+          <w:b/>
+          <w:bCs/>
+          <w:lang w:val="es-CO"/>
+        </w:rPr>
+        <w:br/>
+      </w:r>
+      <w:r>
+        <w:rPr>
+          <w:b/>
+          <w:bCs/>
+          <w:lang w:val="es-CO"/>
+        </w:rPr>
+        <w:lastRenderedPageBreak/>
+        <w:br/>
+      </w:r>
+      <w:r>
+        <w:rPr>
+          <w:b/>
+          <w:bCs/>
+          <w:lang w:val="es-CO"/>
+        </w:rPr>
         <w:t>Diagrama de Clases</w:t>
       </w:r>
     </w:p>
@@ -2497,8 +2365,53 @@
       </w:r>
     </w:p>
     <w:bookmarkEnd w:id="0"/>
-    <w:p/>
+    <w:p>
+      <w:r>
+        <w:br/>
+      </w:r>
+      <w:r>
+        <w:br/>
+      </w:r>
+      <w:r>
+        <w:drawing>
+          <wp:inline distT="0" distB="0" distL="0" distR="0" wp14:anchorId="4F01B7C1" wp14:editId="7836E0A4">
+            <wp:extent cx="5733415" cy="3559810"/>
+            <wp:effectExtent l="0" t="0" r="635" b="2540"/>
+            <wp:docPr id="1406300127" name="Imagen 1" descr="Diagrama&#10;&#10;El contenido generado por IA puede ser incorrecto."/>
+            <wp:cNvGraphicFramePr>
+              <a:graphicFrameLocks xmlns:a="http://schemas.openxmlformats.org/drawingml/2006/main" noChangeAspect="1"/>
+            </wp:cNvGraphicFramePr>
+            <a:graphic xmlns:a="http://schemas.openxmlformats.org/drawingml/2006/main">
+              <a:graphicData uri="http://schemas.openxmlformats.org/drawingml/2006/picture">
+                <pic:pic xmlns:pic="http://schemas.openxmlformats.org/drawingml/2006/picture">
+                  <pic:nvPicPr>
+                    <pic:cNvPr id="1406300127" name="Imagen 1" descr="Diagrama&#10;&#10;El contenido generado por IA puede ser incorrecto."/>
+                    <pic:cNvPicPr/>
+                  </pic:nvPicPr>
+                  <pic:blipFill>
+                    <a:blip r:embed="rId11"/>
+                    <a:stretch>
+                      <a:fillRect/>
+                    </a:stretch>
+                  </pic:blipFill>
+                  <pic:spPr>
+                    <a:xfrm>
+                      <a:off x="0" y="0"/>
+                      <a:ext cx="5733415" cy="3559810"/>
+                    </a:xfrm>
+                    <a:prstGeom prst="rect">
+                      <a:avLst/>
+                    </a:prstGeom>
+                  </pic:spPr>
+                </pic:pic>
+              </a:graphicData>
+            </a:graphic>
+          </wp:inline>
+        </w:drawing>
+      </w:r>
+    </w:p>
     <w:sectPr>
+      <w:headerReference w:type="default" r:id="rId12"/>
       <w:pgSz w:w="11909" w:h="16834"/>
       <w:pgMar w:top="1440" w:right="1440" w:bottom="1440" w:left="1440" w:header="720" w:footer="720" w:gutter="0"/>
       <w:pgNumType w:start="1"/>
@@ -2506,6 +2419,127 @@
     </w:sectPr>
   </w:body>
 </w:document>
+</file>
+
+<file path=word/endnotes.xml><?xml version="1.0" encoding="utf-8"?>
+<w:endnotes xmlns:wpc="http://schemas.microsoft.com/office/word/2010/wordprocessingCanvas" xmlns:cx="http://schemas.microsoft.com/office/drawing/2014/chartex" xmlns:cx1="http://schemas.microsoft.com/office/drawing/2015/9/8/chartex" xmlns:cx2="http://schemas.microsoft.com/office/drawing/2015/10/21/chartex" xmlns:cx3="http://schemas.microsoft.com/office/drawing/2016/5/9/chartex" xmlns:cx4="http://schemas.microsoft.com/office/drawing/2016/5/10/chartex" xmlns:cx5="http://schemas.microsoft.com/office/drawing/2016/5/11/chartex" xmlns:cx6="http://schemas.microsoft.com/office/drawing/2016/5/12/chartex" xmlns:cx7="http://schemas.microsoft.com/office/drawing/2016/5/13/chartex" xmlns:cx8="http://schemas.microsoft.com/office/drawing/2016/5/14/chartex" xmlns:mc="http://schemas.openxmlformats.org/markup-compatibility/2006" xmlns:aink="http://schemas.microsoft.com/office/drawing/2016/ink" xmlns:am3d="http://schemas.microsoft.com/office/drawing/2017/model3d" xmlns:o="urn:schemas-microsoft-com:office:office" xmlns:oel="http://schemas.microsoft.com/office/2019/extlst" xmlns:r="http://schemas.openxmlformats.org/officeDocument/2006/relationships" xmlns:m="http://schemas.openxmlformats.org/officeDocument/2006/math" xmlns:v="urn:schemas-microsoft-com:vml" xmlns:wp14="http://schemas.microsoft.com/office/word/2010/wordprocessingDrawing" xmlns:wp="http://schemas.openxmlformats.org/drawingml/2006/wordprocessingDrawing" xmlns:w10="urn:schemas-microsoft-com:office:word" xmlns:w="http://schemas.openxmlformats.org/wordprocessingml/2006/main" xmlns:w14="http://schemas.microsoft.com/office/word/2010/wordml" xmlns:w15="http://schemas.microsoft.com/office/word/2012/wordml" xmlns:w16cex="http://schemas.microsoft.com/office/word/2018/wordml/cex" xmlns:w16cid="http://schemas.microsoft.com/office/word/2016/wordml/cid" xmlns:w16="http://schemas.microsoft.com/office/word/2018/wordml" xmlns:w16du="http://schemas.microsoft.com/office/word/2023/wordml/word16du" xmlns:w16sdtdh="http://schemas.microsoft.com/office/word/2020/wordml/sdtdatahash" xmlns:w16sdtfl="http://schemas.microsoft.com/office/word/2024/wordml/sdtformatlock" xmlns:w16se="http://schemas.microsoft.com/office/word/2015/wordml/symex" xmlns:wpg="http://schemas.microsoft.com/office/word/2010/wordprocessingGroup" xmlns:wpi="http://schemas.microsoft.com/office/word/2010/wordprocessingInk" xmlns:wne="http://schemas.microsoft.com/office/word/2006/wordml" xmlns:wps="http://schemas.microsoft.com/office/word/2010/wordprocessingShape" mc:Ignorable="w14 w15 w16se w16cid w16 w16cex w16sdtdh w16sdtfl w16du wp14">
+  <w:endnote w:type="separator" w:id="-1">
+    <w:p>
+      <w:pPr>
+        <w:spacing w:line="240" w:lineRule="auto"/>
+      </w:pPr>
+      <w:r>
+        <w:separator/>
+      </w:r>
+    </w:p>
+  </w:endnote>
+  <w:endnote w:type="continuationSeparator" w:id="0">
+    <w:p>
+      <w:pPr>
+        <w:spacing w:line="240" w:lineRule="auto"/>
+      </w:pPr>
+      <w:r>
+        <w:continuationSeparator/>
+      </w:r>
+    </w:p>
+  </w:endnote>
+</w:endnotes>
+</file>
+
+<file path=word/footnotes.xml><?xml version="1.0" encoding="utf-8"?>
+<w:footnotes xmlns:wpc="http://schemas.microsoft.com/office/word/2010/wordprocessingCanvas" xmlns:cx="http://schemas.microsoft.com/office/drawing/2014/chartex" xmlns:cx1="http://schemas.microsoft.com/office/drawing/2015/9/8/chartex" xmlns:cx2="http://schemas.microsoft.com/office/drawing/2015/10/21/chartex" xmlns:cx3="http://schemas.microsoft.com/office/drawing/2016/5/9/chartex" xmlns:cx4="http://schemas.microsoft.com/office/drawing/2016/5/10/chartex" xmlns:cx5="http://schemas.microsoft.com/office/drawing/2016/5/11/chartex" xmlns:cx6="http://schemas.microsoft.com/office/drawing/2016/5/12/chartex" xmlns:cx7="http://schemas.microsoft.com/office/drawing/2016/5/13/chartex" xmlns:cx8="http://schemas.microsoft.com/office/drawing/2016/5/14/chartex" xmlns:mc="http://schemas.openxmlformats.org/markup-compatibility/2006" xmlns:aink="http://schemas.microsoft.com/office/drawing/2016/ink" xmlns:am3d="http://schemas.microsoft.com/office/drawing/2017/model3d" xmlns:o="urn:schemas-microsoft-com:office:office" xmlns:oel="http://schemas.microsoft.com/office/2019/extlst" xmlns:r="http://schemas.openxmlformats.org/officeDocument/2006/relationships" xmlns:m="http://schemas.openxmlformats.org/officeDocument/2006/math" xmlns:v="urn:schemas-microsoft-com:vml" xmlns:wp14="http://schemas.microsoft.com/office/word/2010/wordprocessingDrawing" xmlns:wp="http://schemas.openxmlformats.org/drawingml/2006/wordprocessingDrawing" xmlns:w10="urn:schemas-microsoft-com:office:word" xmlns:w="http://schemas.openxmlformats.org/wordprocessingml/2006/main" xmlns:w14="http://schemas.microsoft.com/office/word/2010/wordml" xmlns:w15="http://schemas.microsoft.com/office/word/2012/wordml" xmlns:w16cex="http://schemas.microsoft.com/office/word/2018/wordml/cex" xmlns:w16cid="http://schemas.microsoft.com/office/word/2016/wordml/cid" xmlns:w16="http://schemas.microsoft.com/office/word/2018/wordml" xmlns:w16du="http://schemas.microsoft.com/office/word/2023/wordml/word16du" xmlns:w16sdtdh="http://schemas.microsoft.com/office/word/2020/wordml/sdtdatahash" xmlns:w16sdtfl="http://schemas.microsoft.com/office/word/2024/wordml/sdtformatlock" xmlns:w16se="http://schemas.microsoft.com/office/word/2015/wordml/symex" xmlns:wpg="http://schemas.microsoft.com/office/word/2010/wordprocessingGroup" xmlns:wpi="http://schemas.microsoft.com/office/word/2010/wordprocessingInk" xmlns:wne="http://schemas.microsoft.com/office/word/2006/wordml" xmlns:wps="http://schemas.microsoft.com/office/word/2010/wordprocessingShape" mc:Ignorable="w14 w15 w16se w16cid w16 w16cex w16sdtdh w16sdtfl w16du wp14">
+  <w:footnote w:type="separator" w:id="-1">
+    <w:p>
+      <w:pPr>
+        <w:spacing w:line="240" w:lineRule="auto"/>
+      </w:pPr>
+      <w:r>
+        <w:separator/>
+      </w:r>
+    </w:p>
+  </w:footnote>
+  <w:footnote w:type="continuationSeparator" w:id="0">
+    <w:p>
+      <w:pPr>
+        <w:spacing w:line="240" w:lineRule="auto"/>
+      </w:pPr>
+      <w:r>
+        <w:continuationSeparator/>
+      </w:r>
+    </w:p>
+  </w:footnote>
+</w:footnotes>
+</file>
+
+<file path=word/header1.xml><?xml version="1.0" encoding="utf-8"?>
+<w:hdr xmlns:wpc="http://schemas.microsoft.com/office/word/2010/wordprocessingCanvas" xmlns:cx="http://schemas.microsoft.com/office/drawing/2014/chartex" xmlns:cx1="http://schemas.microsoft.com/office/drawing/2015/9/8/chartex" xmlns:cx2="http://schemas.microsoft.com/office/drawing/2015/10/21/chartex" xmlns:cx3="http://schemas.microsoft.com/office/drawing/2016/5/9/chartex" xmlns:cx4="http://schemas.microsoft.com/office/drawing/2016/5/10/chartex" xmlns:cx5="http://schemas.microsoft.com/office/drawing/2016/5/11/chartex" xmlns:cx6="http://schemas.microsoft.com/office/drawing/2016/5/12/chartex" xmlns:cx7="http://schemas.microsoft.com/office/drawing/2016/5/13/chartex" xmlns:cx8="http://schemas.microsoft.com/office/drawing/2016/5/14/chartex" xmlns:mc="http://schemas.openxmlformats.org/markup-compatibility/2006" xmlns:aink="http://schemas.microsoft.com/office/drawing/2016/ink" xmlns:am3d="http://schemas.microsoft.com/office/drawing/2017/model3d" xmlns:o="urn:schemas-microsoft-com:office:office" xmlns:oel="http://schemas.microsoft.com/office/2019/extlst" xmlns:r="http://schemas.openxmlformats.org/officeDocument/2006/relationships" xmlns:m="http://schemas.openxmlformats.org/officeDocument/2006/math" xmlns:v="urn:schemas-microsoft-com:vml" xmlns:wp14="http://schemas.microsoft.com/office/word/2010/wordprocessingDrawing" xmlns:wp="http://schemas.openxmlformats.org/drawingml/2006/wordprocessingDrawing" xmlns:w10="urn:schemas-microsoft-com:office:word" xmlns:w="http://schemas.openxmlformats.org/wordprocessingml/2006/main" xmlns:w14="http://schemas.microsoft.com/office/word/2010/wordml" xmlns:w15="http://schemas.microsoft.com/office/word/2012/wordml" xmlns:w16cex="http://schemas.microsoft.com/office/word/2018/wordml/cex" xmlns:w16cid="http://schemas.microsoft.com/office/word/2016/wordml/cid" xmlns:w16="http://schemas.microsoft.com/office/word/2018/wordml" xmlns:w16du="http://schemas.microsoft.com/office/word/2023/wordml/word16du" xmlns:w16sdtdh="http://schemas.microsoft.com/office/word/2020/wordml/sdtdatahash" xmlns:w16sdtfl="http://schemas.microsoft.com/office/word/2024/wordml/sdtformatlock" xmlns:w16se="http://schemas.microsoft.com/office/word/2015/wordml/symex" xmlns:wpg="http://schemas.microsoft.com/office/word/2010/wordprocessingGroup" xmlns:wpi="http://schemas.microsoft.com/office/word/2010/wordprocessingInk" xmlns:wne="http://schemas.microsoft.com/office/word/2006/wordml" xmlns:wps="http://schemas.microsoft.com/office/word/2010/wordprocessingShape" mc:Ignorable="w14 w15 w16se w16cid w16 w16cex w16sdtdh w16sdtfl w16du wp14">
+  <w:p>
+    <w:pPr>
+      <w:pStyle w:val="Encabezado"/>
+    </w:pPr>
+    <w:r>
+      <w:rPr>
+        <w:noProof/>
+      </w:rPr>
+      <w:drawing>
+        <wp:anchor distT="0" distB="0" distL="114300" distR="114300" simplePos="0" relativeHeight="251659264" behindDoc="0" locked="0" layoutInCell="1" allowOverlap="1" wp14:anchorId="264B103A" wp14:editId="14631BB8">
+          <wp:simplePos x="0" y="0"/>
+          <wp:positionH relativeFrom="page">
+            <wp:align>left</wp:align>
+          </wp:positionH>
+          <wp:positionV relativeFrom="paragraph">
+            <wp:posOffset>-457200</wp:posOffset>
+          </wp:positionV>
+          <wp:extent cx="3417570" cy="693420"/>
+          <wp:effectExtent l="0" t="0" r="0" b="0"/>
+          <wp:wrapNone/>
+          <wp:docPr id="1472595546" name="Picture 8" descr="Imagen que contiene Interfaz de usuario gráfica&#10;&#10;El contenido generado por IA puede ser incorrecto."/>
+          <wp:cNvGraphicFramePr>
+            <a:graphicFrameLocks xmlns:a="http://schemas.openxmlformats.org/drawingml/2006/main" noChangeAspect="1"/>
+          </wp:cNvGraphicFramePr>
+          <a:graphic xmlns:a="http://schemas.openxmlformats.org/drawingml/2006/main">
+            <a:graphicData uri="http://schemas.openxmlformats.org/drawingml/2006/picture">
+              <pic:pic xmlns:pic="http://schemas.openxmlformats.org/drawingml/2006/picture">
+                <pic:nvPicPr>
+                  <pic:cNvPr id="1472595546" name="Picture 8" descr="Imagen que contiene Interfaz de usuario gráfica&#10;&#10;El contenido generado por IA puede ser incorrecto."/>
+                  <pic:cNvPicPr>
+                    <a:picLocks noChangeAspect="1" noChangeArrowheads="1"/>
+                  </pic:cNvPicPr>
+                </pic:nvPicPr>
+                <pic:blipFill>
+                  <a:blip r:embed="rId1">
+                    <a:extLst>
+                      <a:ext uri="{28A0092B-C50C-407E-A947-70E740481C1C}">
+                        <a14:useLocalDpi xmlns:a14="http://schemas.microsoft.com/office/drawing/2010/main" val="0"/>
+                      </a:ext>
+                    </a:extLst>
+                  </a:blip>
+                  <a:srcRect/>
+                  <a:stretch>
+                    <a:fillRect/>
+                  </a:stretch>
+                </pic:blipFill>
+                <pic:spPr bwMode="auto">
+                  <a:xfrm>
+                    <a:off x="0" y="0"/>
+                    <a:ext cx="3417570" cy="693420"/>
+                  </a:xfrm>
+                  <a:prstGeom prst="rect">
+                    <a:avLst/>
+                  </a:prstGeom>
+                  <a:noFill/>
+                  <a:ln>
+                    <a:noFill/>
+                  </a:ln>
+                </pic:spPr>
+              </pic:pic>
+            </a:graphicData>
+          </a:graphic>
+        </wp:anchor>
+      </w:drawing>
+    </w:r>
+  </w:p>
+</w:hdr>
 </file>
 
 <file path=word/numbering.xml><?xml version="1.0" encoding="utf-8"?>
@@ -3836,6 +3870,7 @@
   <w:style w:type="character" w:default="1" w:styleId="Fuentedeprrafopredeter">
     <w:name w:val="Default Paragraph Font"/>
     <w:uiPriority w:val="1"/>
+    <w:semiHidden/>
     <w:unhideWhenUsed/>
   </w:style>
   <w:style w:type="table" w:default="1" w:styleId="Tablanormal">
@@ -3902,6 +3937,50 @@
       <w:sz w:val="30"/>
       <w:szCs w:val="30"/>
     </w:rPr>
+  </w:style>
+  <w:style w:type="paragraph" w:styleId="Encabezado">
+    <w:name w:val="header"/>
+    <w:basedOn w:val="Normal"/>
+    <w:link w:val="EncabezadoCar"/>
+    <w:uiPriority w:val="99"/>
+    <w:unhideWhenUsed/>
+    <w:rsid w:val="00622D79"/>
+    <w:pPr>
+      <w:tabs>
+        <w:tab w:val="center" w:pos="4419"/>
+        <w:tab w:val="right" w:pos="8838"/>
+      </w:tabs>
+      <w:spacing w:line="240" w:lineRule="auto"/>
+    </w:pPr>
+  </w:style>
+  <w:style w:type="character" w:customStyle="1" w:styleId="EncabezadoCar">
+    <w:name w:val="Encabezado Car"/>
+    <w:basedOn w:val="Fuentedeprrafopredeter"/>
+    <w:link w:val="Encabezado"/>
+    <w:uiPriority w:val="99"/>
+    <w:rsid w:val="00622D79"/>
+  </w:style>
+  <w:style w:type="paragraph" w:styleId="Piedepgina">
+    <w:name w:val="footer"/>
+    <w:basedOn w:val="Normal"/>
+    <w:link w:val="PiedepginaCar"/>
+    <w:uiPriority w:val="99"/>
+    <w:unhideWhenUsed/>
+    <w:rsid w:val="00622D79"/>
+    <w:pPr>
+      <w:tabs>
+        <w:tab w:val="center" w:pos="4419"/>
+        <w:tab w:val="right" w:pos="8838"/>
+      </w:tabs>
+      <w:spacing w:line="240" w:lineRule="auto"/>
+    </w:pPr>
+  </w:style>
+  <w:style w:type="character" w:customStyle="1" w:styleId="PiedepginaCar">
+    <w:name w:val="Pie de página Car"/>
+    <w:basedOn w:val="Fuentedeprrafopredeter"/>
+    <w:link w:val="Piedepgina"/>
+    <w:uiPriority w:val="99"/>
+    <w:rsid w:val="00622D79"/>
   </w:style>
 </w:styles>
 </file>

</xml_diff>

<commit_message>
Se actualiza base de datos
</commit_message>
<xml_diff>
--- a/Buenas Practicas/Segunda Parte Diseño del software/Diseño de Software.docx
+++ b/Buenas Practicas/Segunda Parte Diseño del software/Diseño de Software.docx
@@ -1,6 +1,6 @@
 
 <file path=word/document.xml><?xml version="1.0" encoding="utf-8"?>
-<w:document xmlns:wpc="http://schemas.microsoft.com/office/word/2010/wordprocessingCanvas" xmlns:cx="http://schemas.microsoft.com/office/drawing/2014/chartex" xmlns:cx1="http://schemas.microsoft.com/office/drawing/2015/9/8/chartex" xmlns:cx2="http://schemas.microsoft.com/office/drawing/2015/10/21/chartex" xmlns:cx3="http://schemas.microsoft.com/office/drawing/2016/5/9/chartex" xmlns:cx4="http://schemas.microsoft.com/office/drawing/2016/5/10/chartex" xmlns:cx5="http://schemas.microsoft.com/office/drawing/2016/5/11/chartex" xmlns:cx6="http://schemas.microsoft.com/office/drawing/2016/5/12/chartex" xmlns:cx7="http://schemas.microsoft.com/office/drawing/2016/5/13/chartex" xmlns:cx8="http://schemas.microsoft.com/office/drawing/2016/5/14/chartex" xmlns:mc="http://schemas.openxmlformats.org/markup-compatibility/2006" xmlns:aink="http://schemas.microsoft.com/office/drawing/2016/ink" xmlns:am3d="http://schemas.microsoft.com/office/drawing/2017/model3d" xmlns:o="urn:schemas-microsoft-com:office:office" xmlns:oel="http://schemas.microsoft.com/office/2019/extlst" xmlns:r="http://schemas.openxmlformats.org/officeDocument/2006/relationships" xmlns:m="http://schemas.openxmlformats.org/officeDocument/2006/math" xmlns:v="urn:schemas-microsoft-com:vml" xmlns:wp14="http://schemas.microsoft.com/office/word/2010/wordprocessingDrawing" xmlns:wp="http://schemas.openxmlformats.org/drawingml/2006/wordprocessingDrawing" xmlns:w10="urn:schemas-microsoft-com:office:word" xmlns:w="http://schemas.openxmlformats.org/wordprocessingml/2006/main" xmlns:w14="http://schemas.microsoft.com/office/word/2010/wordml" xmlns:w15="http://schemas.microsoft.com/office/word/2012/wordml" xmlns:w16cex="http://schemas.microsoft.com/office/word/2018/wordml/cex" xmlns:w16cid="http://schemas.microsoft.com/office/word/2016/wordml/cid" xmlns:w16="http://schemas.microsoft.com/office/word/2018/wordml" xmlns:w16du="http://schemas.microsoft.com/office/word/2023/wordml/word16du" xmlns:w16sdtdh="http://schemas.microsoft.com/office/word/2020/wordml/sdtdatahash" xmlns:w16sdtfl="http://schemas.microsoft.com/office/word/2024/wordml/sdtformatlock" xmlns:w16se="http://schemas.microsoft.com/office/word/2015/wordml/symex" xmlns:wpg="http://schemas.microsoft.com/office/word/2010/wordprocessingGroup" xmlns:wpi="http://schemas.microsoft.com/office/word/2010/wordprocessingInk" xmlns:wne="http://schemas.microsoft.com/office/word/2006/wordml" xmlns:wps="http://schemas.microsoft.com/office/word/2010/wordprocessingShape" mc:Ignorable="w14 w15 w16se w16cid w16 w16cex w16sdtdh w16sdtfl w16du wp14">
+<w:document xmlns:wpc="http://schemas.microsoft.com/office/word/2010/wordprocessingCanvas" xmlns:cx="http://schemas.microsoft.com/office/drawing/2014/chartex" xmlns:mc="http://schemas.openxmlformats.org/markup-compatibility/2006" xmlns:o="urn:schemas-microsoft-com:office:office" xmlns:r="http://schemas.openxmlformats.org/officeDocument/2006/relationships" xmlns:m="http://schemas.openxmlformats.org/officeDocument/2006/math" xmlns:v="urn:schemas-microsoft-com:vml" xmlns:wp14="http://schemas.microsoft.com/office/word/2010/wordprocessingDrawing" xmlns:wp="http://schemas.openxmlformats.org/drawingml/2006/wordprocessingDrawing" xmlns:w10="urn:schemas-microsoft-com:office:word" xmlns:w="http://schemas.openxmlformats.org/wordprocessingml/2006/main" xmlns:w14="http://schemas.microsoft.com/office/word/2010/wordml" xmlns:w15="http://schemas.microsoft.com/office/word/2012/wordml" xmlns:w16se="http://schemas.microsoft.com/office/word/2015/wordml/symex" xmlns:wpg="http://schemas.microsoft.com/office/word/2010/wordprocessingGroup" xmlns:wpi="http://schemas.microsoft.com/office/word/2010/wordprocessingInk" xmlns:wne="http://schemas.microsoft.com/office/word/2006/wordml" xmlns:wps="http://schemas.microsoft.com/office/word/2010/wordprocessingShape" mc:Ignorable="w14 w15 w16se wp14">
   <w:body>
     <w:p>
       <w:pPr>
@@ -15,7 +15,7 @@
           <w:b/>
           <w:bCs/>
           <w:noProof/>
-          <w:lang w:val="es-CO"/>
+          <w:lang w:val="en-US" w:eastAsia="en-US"/>
         </w:rPr>
         <mc:AlternateContent>
           <mc:Choice Requires="wpc">
@@ -58,7 +58,7 @@
               </wp:anchor>
             </w:drawing>
           </mc:Choice>
-          <mc:Fallback>
+          <mc:Fallback xmlns:w16sdtfl="http://schemas.microsoft.com/office/word/2024/wordml/sdtformatlock" xmlns:w16sdtdh="http://schemas.microsoft.com/office/word/2020/wordml/sdtdatahash" xmlns:w16du="http://schemas.microsoft.com/office/word/2023/wordml/word16du" xmlns:w16="http://schemas.microsoft.com/office/word/2018/wordml" xmlns:w16cid="http://schemas.microsoft.com/office/word/2016/wordml/cid" xmlns:w16cex="http://schemas.microsoft.com/office/word/2018/wordml/cex" xmlns:oel="http://schemas.microsoft.com/office/2019/extlst" xmlns:am3d="http://schemas.microsoft.com/office/drawing/2017/model3d" xmlns:aink="http://schemas.microsoft.com/office/drawing/2016/ink" xmlns:cx8="http://schemas.microsoft.com/office/drawing/2016/5/14/chartex" xmlns:cx7="http://schemas.microsoft.com/office/drawing/2016/5/13/chartex" xmlns:cx6="http://schemas.microsoft.com/office/drawing/2016/5/12/chartex" xmlns:cx5="http://schemas.microsoft.com/office/drawing/2016/5/11/chartex" xmlns:cx4="http://schemas.microsoft.com/office/drawing/2016/5/10/chartex" xmlns:cx3="http://schemas.microsoft.com/office/drawing/2016/5/9/chartex" xmlns:cx2="http://schemas.microsoft.com/office/drawing/2015/10/21/chartex" xmlns:cx1="http://schemas.microsoft.com/office/drawing/2015/9/8/chartex">
             <w:pict>
               <v:group w14:anchorId="44D83CCC" id="Lienzo 9" o:spid="_x0000_s1026" editas="canvas" style="position:absolute;margin-left:-1in;margin-top:-1in;width:268.5pt;height:54pt;z-index:251660288" coordsize="34099,6858" o:gfxdata="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">
                 <v:shapetype id="_x0000_t75" coordsize="21600,21600" o:spt="75" o:preferrelative="t" path="m@4@5l@4@11@9@11@9@5xe" filled="f" stroked="f">
@@ -785,21 +785,7 @@
         <w:rPr>
           <w:lang w:val="es-CO"/>
         </w:rPr>
-        <w:t xml:space="preserve"> React Native (para compatibilidad con Android </w:t>
-      </w:r>
-      <w:proofErr w:type="gramStart"/>
-      <w:r>
-        <w:rPr>
-          <w:lang w:val="es-CO"/>
-        </w:rPr>
-        <w:t>e</w:t>
-      </w:r>
-      <w:proofErr w:type="gramEnd"/>
-      <w:r>
-        <w:rPr>
-          <w:lang w:val="es-CO"/>
-        </w:rPr>
-        <w:t xml:space="preserve"> iOS)</w:t>
+        <w:t xml:space="preserve"> React Native (para compatibilidad con Android e iOS)</w:t>
       </w:r>
     </w:p>
     <w:p>
@@ -884,23 +870,31 @@
           <w:numId w:val="1"/>
         </w:numPr>
         <w:rPr>
-          <w:lang w:val="es-CO"/>
-        </w:rPr>
-      </w:pPr>
-      <w:r>
-        <w:rPr>
-          <w:b/>
-          <w:bCs/>
-          <w:lang w:val="es-CO"/>
+          <w:lang w:val="en-US"/>
+        </w:rPr>
+      </w:pPr>
+      <w:r>
+        <w:rPr>
+          <w:b/>
+          <w:bCs/>
+          <w:lang w:val="en-US"/>
         </w:rPr>
         <w:t>Hosting del Backend:</w:t>
       </w:r>
       <w:r>
         <w:rPr>
-          <w:lang w:val="es-CO"/>
-        </w:rPr>
-        <w:t xml:space="preserve"> AWS o Heroku</w:t>
-      </w:r>
+          <w:lang w:val="en-US"/>
+        </w:rPr>
+        <w:t xml:space="preserve"> AWS o </w:t>
+      </w:r>
+      <w:proofErr w:type="spellStart"/>
+      <w:r>
+        <w:rPr>
+          <w:lang w:val="en-US"/>
+        </w:rPr>
+        <w:t>Heroku</w:t>
+      </w:r>
+      <w:proofErr w:type="spellEnd"/>
     </w:p>
     <w:p>
       <w:pPr>
@@ -924,7 +918,21 @@
         <w:rPr>
           <w:lang w:val="es-CO"/>
         </w:rPr>
-        <w:t xml:space="preserve"> Google Maps API</w:t>
+        <w:t xml:space="preserve"> Google </w:t>
+      </w:r>
+      <w:proofErr w:type="spellStart"/>
+      <w:r>
+        <w:rPr>
+          <w:lang w:val="es-CO"/>
+        </w:rPr>
+        <w:t>Maps</w:t>
+      </w:r>
+      <w:proofErr w:type="spellEnd"/>
+      <w:r>
+        <w:rPr>
+          <w:lang w:val="es-CO"/>
+        </w:rPr>
+        <w:t xml:space="preserve"> API</w:t>
       </w:r>
     </w:p>
     <w:p>
@@ -1005,7 +1013,8 @@
       </w:pPr>
       <w:r>
         <w:rPr>
-          <w:lang w:val="es-CO"/>
+          <w:noProof/>
+          <w:lang w:val="en-US" w:eastAsia="en-US"/>
         </w:rPr>
         <w:drawing>
           <wp:inline distT="0" distB="0" distL="0" distR="0" wp14:anchorId="4596D44F" wp14:editId="3821D29B">
@@ -1497,7 +1506,8 @@
         <w:rPr>
           <w:b/>
           <w:bCs/>
-          <w:lang w:val="es-CO"/>
+          <w:noProof/>
+          <w:lang w:val="en-US" w:eastAsia="en-US"/>
         </w:rPr>
         <w:drawing>
           <wp:inline distT="0" distB="0" distL="0" distR="0" wp14:anchorId="778ECAA5" wp14:editId="10935559">
@@ -1582,6 +1592,7 @@
       <w:r>
         <w:rPr>
           <w:noProof/>
+          <w:lang w:val="en-US" w:eastAsia="en-US"/>
         </w:rPr>
         <w:lastRenderedPageBreak/>
         <mc:AlternateContent>
@@ -1641,7 +1652,7 @@
               </wp:inline>
             </w:drawing>
           </mc:Choice>
-          <mc:Fallback>
+          <mc:Fallback xmlns:w16sdtfl="http://schemas.microsoft.com/office/word/2024/wordml/sdtformatlock" xmlns:w16sdtdh="http://schemas.microsoft.com/office/word/2020/wordml/sdtdatahash" xmlns:w16du="http://schemas.microsoft.com/office/word/2023/wordml/word16du" xmlns:w16="http://schemas.microsoft.com/office/word/2018/wordml" xmlns:w16cid="http://schemas.microsoft.com/office/word/2016/wordml/cid" xmlns:w16cex="http://schemas.microsoft.com/office/word/2018/wordml/cex" xmlns:oel="http://schemas.microsoft.com/office/2019/extlst" xmlns:am3d="http://schemas.microsoft.com/office/drawing/2017/model3d" xmlns:aink="http://schemas.microsoft.com/office/drawing/2016/ink" xmlns:cx8="http://schemas.microsoft.com/office/drawing/2016/5/14/chartex" xmlns:cx7="http://schemas.microsoft.com/office/drawing/2016/5/13/chartex" xmlns:cx6="http://schemas.microsoft.com/office/drawing/2016/5/12/chartex" xmlns:cx5="http://schemas.microsoft.com/office/drawing/2016/5/11/chartex" xmlns:cx4="http://schemas.microsoft.com/office/drawing/2016/5/10/chartex" xmlns:cx3="http://schemas.microsoft.com/office/drawing/2016/5/9/chartex" xmlns:cx2="http://schemas.microsoft.com/office/drawing/2015/10/21/chartex" xmlns:cx1="http://schemas.microsoft.com/office/drawing/2015/9/8/chartex">
             <w:pict>
               <v:rect w14:anchorId="30F99A69" id="Rectángulo 2" o:spid="_x0000_s1026" style="width:24pt;height:24pt;visibility:visible;mso-wrap-style:square;mso-left-percent:-10001;mso-top-percent:-10001;mso-position-horizontal:absolute;mso-position-horizontal-relative:char;mso-position-vertical:absolute;mso-position-vertical-relative:line;mso-left-percent:-10001;mso-top-percent:-10001;v-text-anchor:top" o:gfxdata="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" filled="f" stroked="f">
                 <o:lock v:ext="edit" aspectratio="t"/>
@@ -1654,6 +1665,7 @@
       <w:r>
         <w:rPr>
           <w:noProof/>
+          <w:lang w:val="en-US" w:eastAsia="en-US"/>
         </w:rPr>
         <mc:AlternateContent>
           <mc:Choice Requires="wps">
@@ -1712,7 +1724,7 @@
               </wp:inline>
             </w:drawing>
           </mc:Choice>
-          <mc:Fallback>
+          <mc:Fallback xmlns:w16sdtfl="http://schemas.microsoft.com/office/word/2024/wordml/sdtformatlock" xmlns:w16sdtdh="http://schemas.microsoft.com/office/word/2020/wordml/sdtdatahash" xmlns:w16du="http://schemas.microsoft.com/office/word/2023/wordml/word16du" xmlns:w16="http://schemas.microsoft.com/office/word/2018/wordml" xmlns:w16cid="http://schemas.microsoft.com/office/word/2016/wordml/cid" xmlns:w16cex="http://schemas.microsoft.com/office/word/2018/wordml/cex" xmlns:oel="http://schemas.microsoft.com/office/2019/extlst" xmlns:am3d="http://schemas.microsoft.com/office/drawing/2017/model3d" xmlns:aink="http://schemas.microsoft.com/office/drawing/2016/ink" xmlns:cx8="http://schemas.microsoft.com/office/drawing/2016/5/14/chartex" xmlns:cx7="http://schemas.microsoft.com/office/drawing/2016/5/13/chartex" xmlns:cx6="http://schemas.microsoft.com/office/drawing/2016/5/12/chartex" xmlns:cx5="http://schemas.microsoft.com/office/drawing/2016/5/11/chartex" xmlns:cx4="http://schemas.microsoft.com/office/drawing/2016/5/10/chartex" xmlns:cx3="http://schemas.microsoft.com/office/drawing/2016/5/9/chartex" xmlns:cx2="http://schemas.microsoft.com/office/drawing/2015/10/21/chartex" xmlns:cx1="http://schemas.microsoft.com/office/drawing/2015/9/8/chartex">
             <w:pict>
               <v:rect w14:anchorId="25B211B9" id="Rectángulo 2" o:spid="_x0000_s1026" style="width:24pt;height:24pt;visibility:visible;mso-wrap-style:square;mso-left-percent:-10001;mso-top-percent:-10001;mso-position-horizontal:absolute;mso-position-horizontal-relative:char;mso-position-vertical:absolute;mso-position-vertical-relative:line;mso-left-percent:-10001;mso-top-percent:-10001;v-text-anchor:top" o:gfxdata="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" filled="f" stroked="f">
                 <o:lock v:ext="edit" aspectratio="t"/>
@@ -1723,14 +1735,11 @@
         </mc:AlternateContent>
       </w:r>
       <w:r>
-        <w:rPr>
-          <w:noProof/>
-        </w:rPr>
         <w:drawing>
-          <wp:inline distT="0" distB="0" distL="0" distR="0" wp14:anchorId="02445A76" wp14:editId="3A75BA72">
-            <wp:extent cx="5257800" cy="6179820"/>
-            <wp:effectExtent l="0" t="0" r="0" b="0"/>
-            <wp:docPr id="1268184787" name="Imagen 3"/>
+          <wp:inline distT="0" distB="0" distL="0" distR="0" wp14:anchorId="146CED4F" wp14:editId="31D8A772">
+            <wp:extent cx="5001323" cy="7916380"/>
+            <wp:effectExtent l="0" t="0" r="8890" b="8890"/>
+            <wp:docPr id="1" name="Imagen 1"/>
             <wp:cNvGraphicFramePr>
               <a:graphicFrameLocks xmlns:a="http://schemas.openxmlformats.org/drawingml/2006/main" noChangeAspect="1"/>
             </wp:cNvGraphicFramePr>
@@ -1738,33 +1747,23 @@
               <a:graphicData uri="http://schemas.openxmlformats.org/drawingml/2006/picture">
                 <pic:pic xmlns:pic="http://schemas.openxmlformats.org/drawingml/2006/picture">
                   <pic:nvPicPr>
-                    <pic:cNvPr id="0" name="Picture 2"/>
-                    <pic:cNvPicPr>
-                      <a:picLocks noChangeAspect="1" noChangeArrowheads="1"/>
-                    </pic:cNvPicPr>
+                    <pic:cNvPr id="1" name=""/>
+                    <pic:cNvPicPr/>
                   </pic:nvPicPr>
                   <pic:blipFill>
-                    <a:blip r:embed="rId9">
-                      <a:extLst>
-                        <a:ext uri="{28A0092B-C50C-407E-A947-70E740481C1C}">
-                          <a14:useLocalDpi xmlns:a14="http://schemas.microsoft.com/office/drawing/2010/main" val="0"/>
-                        </a:ext>
-                      </a:extLst>
-                    </a:blip>
-                    <a:srcRect/>
+                    <a:blip r:embed="rId9"/>
                     <a:stretch>
                       <a:fillRect/>
                     </a:stretch>
                   </pic:blipFill>
-                  <pic:spPr bwMode="auto">
+                  <pic:spPr>
                     <a:xfrm>
                       <a:off x="0" y="0"/>
-                      <a:ext cx="5257800" cy="6179820"/>
+                      <a:ext cx="5001323" cy="7916380"/>
                     </a:xfrm>
                     <a:prstGeom prst="rect">
                       <a:avLst/>
                     </a:prstGeom>
-                    <a:noFill/>
                   </pic:spPr>
                 </pic:pic>
               </a:graphicData>
@@ -1777,148 +1776,40 @@
     <w:p/>
     <w:p/>
     <w:p/>
-    <w:p>
-      <w:pPr>
-        <w:rPr>
-          <w:b/>
-          <w:bCs/>
-          <w:lang w:val="es-CO"/>
-        </w:rPr>
-      </w:pPr>
-      <w:r>
-        <w:t xml:space="preserve"> </w:t>
-      </w:r>
-      <w:r>
-        <w:rPr>
-          <w:b/>
-          <w:bCs/>
-          <w:lang w:val="es-CO"/>
-        </w:rPr>
+    <w:p/>
+    <w:p>
+      <w:pPr>
+        <w:ind w:left="720"/>
+        <w:rPr>
+          <w:lang w:val="es-CO"/>
+        </w:rPr>
+      </w:pPr>
+      <w:r>
+        <w:rPr>
+          <w:rStyle w:val="Textoennegrita"/>
+        </w:rPr>
+        <w:lastRenderedPageBreak/>
         <w:t>Relaciones entre Entidades</w:t>
       </w:r>
-    </w:p>
-    <w:p>
-      <w:pPr>
-        <w:numPr>
-          <w:ilvl w:val="0"/>
-          <w:numId w:val="5"/>
-        </w:numPr>
-        <w:rPr>
-          <w:lang w:val="es-CO"/>
-        </w:rPr>
-      </w:pPr>
-      <w:r>
-        <w:rPr>
-          <w:lang w:val="es-CO"/>
-        </w:rPr>
-        <w:t xml:space="preserve">Un </w:t>
-      </w:r>
-      <w:r>
-        <w:rPr>
-          <w:b/>
-          <w:bCs/>
-          <w:lang w:val="es-CO"/>
-        </w:rPr>
-        <w:t>usuario</w:t>
-      </w:r>
-      <w:r>
-        <w:rPr>
-          <w:lang w:val="es-CO"/>
-        </w:rPr>
-        <w:t xml:space="preserve"> puede tener múltiples lugares favoritos.</w:t>
-      </w:r>
-    </w:p>
-    <w:p>
-      <w:pPr>
-        <w:numPr>
-          <w:ilvl w:val="0"/>
-          <w:numId w:val="5"/>
-        </w:numPr>
-        <w:rPr>
-          <w:lang w:val="es-CO"/>
-        </w:rPr>
-      </w:pPr>
-      <w:r>
-        <w:rPr>
-          <w:lang w:val="es-CO"/>
-        </w:rPr>
-        <w:t xml:space="preserve">Un </w:t>
-      </w:r>
-      <w:r>
-        <w:rPr>
-          <w:b/>
-          <w:bCs/>
-          <w:lang w:val="es-CO"/>
-        </w:rPr>
-        <w:t>lugar</w:t>
-      </w:r>
-      <w:r>
-        <w:rPr>
-          <w:lang w:val="es-CO"/>
-        </w:rPr>
-        <w:t xml:space="preserve"> puede tener varias reseñas de distintos usuarios.</w:t>
-      </w:r>
-    </w:p>
-    <w:p>
-      <w:pPr>
-        <w:numPr>
-          <w:ilvl w:val="0"/>
-          <w:numId w:val="5"/>
-        </w:numPr>
-        <w:rPr>
-          <w:lang w:val="es-CO"/>
-        </w:rPr>
-      </w:pPr>
-      <w:r>
-        <w:rPr>
-          <w:lang w:val="es-CO"/>
-        </w:rPr>
-        <w:t xml:space="preserve">Un </w:t>
-      </w:r>
-      <w:r>
-        <w:rPr>
-          <w:b/>
-          <w:bCs/>
-          <w:lang w:val="es-CO"/>
-        </w:rPr>
-        <w:t>usuario</w:t>
-      </w:r>
-      <w:r>
-        <w:rPr>
-          <w:lang w:val="es-CO"/>
-        </w:rPr>
-        <w:t xml:space="preserve"> puede escribir varias reseñas.</w:t>
-      </w:r>
-    </w:p>
-    <w:p>
-      <w:pPr>
-        <w:numPr>
-          <w:ilvl w:val="0"/>
-          <w:numId w:val="5"/>
-        </w:numPr>
-        <w:rPr>
-          <w:lang w:val="es-CO"/>
-        </w:rPr>
-      </w:pPr>
-      <w:r>
-        <w:rPr>
-          <w:lang w:val="es-CO"/>
-        </w:rPr>
-        <w:t xml:space="preserve">Un </w:t>
-      </w:r>
-      <w:r>
-        <w:rPr>
-          <w:b/>
-          <w:bCs/>
-          <w:lang w:val="es-CO"/>
-        </w:rPr>
-        <w:t>evento</w:t>
-      </w:r>
-      <w:r>
-        <w:rPr>
-          <w:lang w:val="es-CO"/>
-        </w:rPr>
-        <w:t xml:space="preserve"> estará vinculado a un lugar específico.</w:t>
+      <w:r>
+        <w:br/>
+        <w:t>• Un usuario puede tener múltiples lugares favoritos.</w:t>
+      </w:r>
+      <w:r>
+        <w:br/>
+        <w:t>• Un lugar puede tener varias reseñas de distintos usuarios.</w:t>
+      </w:r>
+      <w:r>
+        <w:br/>
+        <w:t>• Un usuario puede escribir varias reseñas.</w:t>
+      </w:r>
+      <w:r>
+        <w:br/>
+        <w:t>• Un evento estará vinculado a un lugar específico.</w:t>
+      </w:r>
+      <w:r>
+        <w:br/>
+        <w:t>• Un rol puede ser asignado a múltiples usuarios.</w:t>
       </w:r>
     </w:p>
     <w:p>
@@ -1931,27 +1822,18 @@
     </w:p>
     <w:p>
       <w:pPr>
-        <w:ind w:left="720"/>
-        <w:rPr>
-          <w:lang w:val="es-CO"/>
-        </w:rPr>
-      </w:pPr>
-    </w:p>
-    <w:p>
-      <w:pPr>
-        <w:rPr>
-          <w:b/>
-          <w:bCs/>
-          <w:lang w:val="es-CO"/>
-        </w:rPr>
-      </w:pPr>
-      <w:r>
-        <w:rPr>
-          <w:b/>
-          <w:bCs/>
-          <w:lang w:val="es-CO"/>
-        </w:rPr>
-        <w:lastRenderedPageBreak/>
+        <w:rPr>
+          <w:b/>
+          <w:bCs/>
+          <w:lang w:val="es-CO"/>
+        </w:rPr>
+      </w:pPr>
+      <w:r>
+        <w:rPr>
+          <w:b/>
+          <w:bCs/>
+          <w:lang w:val="es-CO"/>
+        </w:rPr>
         <w:t>Diagrama de la Base de Datos (SQL Server)</w:t>
       </w:r>
       <w:r>
@@ -1977,10 +1859,10 @@
           <w:lang w:val="es-CO"/>
         </w:rPr>
         <w:drawing>
-          <wp:inline distT="0" distB="0" distL="0" distR="0" wp14:anchorId="22C9420C" wp14:editId="29C5CCDC">
-            <wp:extent cx="5733415" cy="5938520"/>
-            <wp:effectExtent l="0" t="0" r="635" b="5080"/>
-            <wp:docPr id="1870200804" name="Imagen 1" descr="Diagrama&#10;&#10;El contenido generado por IA puede ser incorrecto."/>
+          <wp:inline distT="0" distB="0" distL="0" distR="0" wp14:anchorId="21F0B681" wp14:editId="5A934D4F">
+            <wp:extent cx="5733415" cy="3975735"/>
+            <wp:effectExtent l="0" t="0" r="635" b="5715"/>
+            <wp:docPr id="2" name="Imagen 2"/>
             <wp:cNvGraphicFramePr>
               <a:graphicFrameLocks xmlns:a="http://schemas.openxmlformats.org/drawingml/2006/main" noChangeAspect="1"/>
             </wp:cNvGraphicFramePr>
@@ -1988,7 +1870,7 @@
               <a:graphicData uri="http://schemas.openxmlformats.org/drawingml/2006/picture">
                 <pic:pic xmlns:pic="http://schemas.openxmlformats.org/drawingml/2006/picture">
                   <pic:nvPicPr>
-                    <pic:cNvPr id="1870200804" name="Imagen 1" descr="Diagrama&#10;&#10;El contenido generado por IA puede ser incorrecto."/>
+                    <pic:cNvPr id="1" name=""/>
                     <pic:cNvPicPr/>
                   </pic:nvPicPr>
                   <pic:blipFill>
@@ -2000,7 +1882,7 @@
                   <pic:spPr>
                     <a:xfrm>
                       <a:off x="0" y="0"/>
-                      <a:ext cx="5733415" cy="5938520"/>
+                      <a:ext cx="5733415" cy="3975735"/>
                     </a:xfrm>
                     <a:prstGeom prst="rect">
                       <a:avLst/>
@@ -2056,6 +1938,41 @@
         </w:rPr>
         <w:br/>
       </w:r>
+    </w:p>
+    <w:p>
+      <w:pPr>
+        <w:rPr>
+          <w:b/>
+          <w:bCs/>
+          <w:lang w:val="es-CO"/>
+        </w:rPr>
+      </w:pPr>
+    </w:p>
+    <w:p>
+      <w:pPr>
+        <w:rPr>
+          <w:b/>
+          <w:bCs/>
+          <w:lang w:val="es-CO"/>
+        </w:rPr>
+      </w:pPr>
+    </w:p>
+    <w:p>
+      <w:pPr>
+        <w:rPr>
+          <w:b/>
+          <w:bCs/>
+          <w:lang w:val="es-CO"/>
+        </w:rPr>
+      </w:pPr>
+    </w:p>
+    <w:p>
+      <w:pPr>
+        <w:rPr>
+          <w:bCs/>
+          <w:lang w:val="es-CO"/>
+        </w:rPr>
+      </w:pPr>
       <w:r>
         <w:rPr>
           <w:b/>
@@ -2110,26 +2027,29 @@
           <w:bCs/>
           <w:lang w:val="es-CO"/>
         </w:rPr>
+        <w:br/>
+      </w:r>
+      <w:bookmarkEnd w:id="0"/>
+      <w:r>
+        <w:rPr>
+          <w:b/>
+          <w:bCs/>
+          <w:lang w:val="es-CO"/>
+        </w:rPr>
         <w:lastRenderedPageBreak/>
+        <w:t>Diagrama de Clases</w:t>
+      </w:r>
+      <w:r>
+        <w:rPr>
+          <w:b/>
+          <w:bCs/>
+          <w:lang w:val="es-CO"/>
+        </w:rPr>
         <w:br/>
       </w:r>
       <w:r>
         <w:rPr>
-          <w:b/>
-          <w:bCs/>
-          <w:lang w:val="es-CO"/>
-        </w:rPr>
-        <w:t>Diagrama de Clases</w:t>
-      </w:r>
-    </w:p>
-    <w:p>
-      <w:pPr>
-        <w:rPr>
-          <w:lang w:val="es-CO"/>
-        </w:rPr>
-      </w:pPr>
-      <w:r>
-        <w:rPr>
+          <w:bCs/>
           <w:lang w:val="es-CO"/>
         </w:rPr>
         <w:t>El diagrama de clases representará las entidades y sus relaciones en la aplicación.</w:t>
@@ -2138,27 +2058,53 @@
     <w:p>
       <w:pPr>
         <w:rPr>
-          <w:b/>
-          <w:bCs/>
-          <w:lang w:val="es-CO"/>
-        </w:rPr>
-      </w:pPr>
-      <w:r>
-        <w:rPr>
-          <w:b/>
-          <w:bCs/>
-          <w:lang w:val="es-CO"/>
-        </w:rPr>
-        <w:t>Clases Principales</w:t>
-      </w:r>
+          <w:bCs/>
+          <w:lang w:val="en-US"/>
+        </w:rPr>
+      </w:pPr>
+      <w:proofErr w:type="spellStart"/>
+      <w:r>
+        <w:rPr>
+          <w:bCs/>
+          <w:lang w:val="en-US"/>
+        </w:rPr>
+        <w:t>Clas</w:t>
+      </w:r>
+      <w:bookmarkStart w:id="1" w:name="_GoBack"/>
+      <w:bookmarkEnd w:id="1"/>
+      <w:r>
+        <w:rPr>
+          <w:bCs/>
+          <w:lang w:val="en-US"/>
+        </w:rPr>
+        <w:t>es</w:t>
+      </w:r>
+      <w:proofErr w:type="spellEnd"/>
+      <w:r>
+        <w:rPr>
+          <w:bCs/>
+          <w:lang w:val="en-US"/>
+        </w:rPr>
+        <w:t xml:space="preserve"> </w:t>
+      </w:r>
+      <w:proofErr w:type="spellStart"/>
+      <w:r>
+        <w:rPr>
+          <w:bCs/>
+          <w:lang w:val="en-US"/>
+        </w:rPr>
+        <w:t>Principales</w:t>
+      </w:r>
+      <w:proofErr w:type="spellEnd"/>
     </w:p>
     <w:p>
       <w:pPr>
         <w:numPr>
           <w:ilvl w:val="0"/>
-          <w:numId w:val="6"/>
+          <w:numId w:val="7"/>
         </w:numPr>
         <w:rPr>
+          <w:bCs/>
           <w:lang w:val="es-CO"/>
         </w:rPr>
       </w:pPr>
@@ -2170,48 +2116,80 @@
         </w:rPr>
         <w:t>Usuario</w:t>
       </w:r>
-    </w:p>
-    <w:p>
-      <w:pPr>
-        <w:numPr>
-          <w:ilvl w:val="1"/>
-          <w:numId w:val="6"/>
-        </w:numPr>
-        <w:rPr>
-          <w:lang w:val="es-CO"/>
-        </w:rPr>
-      </w:pPr>
-      <w:r>
-        <w:rPr>
-          <w:lang w:val="es-CO"/>
-        </w:rPr>
-        <w:t>Atributos: ID, Nombre, Correo, Contraseña</w:t>
-      </w:r>
-    </w:p>
-    <w:p>
-      <w:pPr>
-        <w:numPr>
-          <w:ilvl w:val="1"/>
-          <w:numId w:val="6"/>
-        </w:numPr>
-        <w:rPr>
-          <w:lang w:val="es-CO"/>
-        </w:rPr>
-      </w:pPr>
-      <w:r>
-        <w:rPr>
-          <w:lang w:val="es-CO"/>
-        </w:rPr>
-        <w:t>Métodos: registrar(), iniciarSesion(), actualizarPerfil()</w:t>
+      <w:r>
+        <w:rPr>
+          <w:b/>
+          <w:bCs/>
+          <w:lang w:val="es-CO"/>
+        </w:rPr>
+        <w:br/>
+        <w:t xml:space="preserve">o Atributos: </w:t>
+      </w:r>
+      <w:r>
+        <w:rPr>
+          <w:bCs/>
+          <w:lang w:val="es-CO"/>
+        </w:rPr>
+        <w:t xml:space="preserve">ID, Nombre, Correo, Contraseña, </w:t>
+      </w:r>
+      <w:proofErr w:type="spellStart"/>
+      <w:r>
+        <w:rPr>
+          <w:bCs/>
+          <w:lang w:val="es-CO"/>
+        </w:rPr>
+        <w:t>RolID</w:t>
+      </w:r>
+      <w:proofErr w:type="spellEnd"/>
+      <w:r>
+        <w:rPr>
+          <w:bCs/>
+          <w:lang w:val="es-CO"/>
+        </w:rPr>
+        <w:br/>
+        <w:t xml:space="preserve">o Métodos: registrar(), </w:t>
+      </w:r>
+      <w:proofErr w:type="spellStart"/>
+      <w:r>
+        <w:rPr>
+          <w:bCs/>
+          <w:lang w:val="es-CO"/>
+        </w:rPr>
+        <w:t>iniciarSesion</w:t>
+      </w:r>
+      <w:proofErr w:type="spellEnd"/>
+      <w:r>
+        <w:rPr>
+          <w:bCs/>
+          <w:lang w:val="es-CO"/>
+        </w:rPr>
+        <w:t xml:space="preserve">(), </w:t>
+      </w:r>
+      <w:proofErr w:type="spellStart"/>
+      <w:r>
+        <w:rPr>
+          <w:bCs/>
+          <w:lang w:val="es-CO"/>
+        </w:rPr>
+        <w:t>actualizarPerfil</w:t>
+      </w:r>
+      <w:proofErr w:type="spellEnd"/>
+      <w:r>
+        <w:rPr>
+          <w:bCs/>
+          <w:lang w:val="es-CO"/>
+        </w:rPr>
+        <w:t>()</w:t>
       </w:r>
     </w:p>
     <w:p>
       <w:pPr>
         <w:numPr>
           <w:ilvl w:val="0"/>
-          <w:numId w:val="6"/>
+          <w:numId w:val="7"/>
         </w:numPr>
         <w:rPr>
+          <w:bCs/>
           <w:lang w:val="es-CO"/>
         </w:rPr>
       </w:pPr>
@@ -2223,101 +2201,211 @@
         </w:rPr>
         <w:t>Lugar</w:t>
       </w:r>
-    </w:p>
-    <w:p>
-      <w:pPr>
-        <w:numPr>
-          <w:ilvl w:val="1"/>
-          <w:numId w:val="6"/>
-        </w:numPr>
-        <w:rPr>
-          <w:lang w:val="es-CO"/>
-        </w:rPr>
-      </w:pPr>
-      <w:r>
-        <w:rPr>
-          <w:lang w:val="es-CO"/>
-        </w:rPr>
-        <w:t>Atributos: ID, Nombre, Descripción, Categoría, Ubicación, Imagen, Horarios, Contacto</w:t>
-      </w:r>
-    </w:p>
-    <w:p>
-      <w:pPr>
-        <w:numPr>
-          <w:ilvl w:val="1"/>
-          <w:numId w:val="6"/>
-        </w:numPr>
-        <w:rPr>
-          <w:lang w:val="es-CO"/>
-        </w:rPr>
-      </w:pPr>
-      <w:r>
-        <w:rPr>
-          <w:lang w:val="es-CO"/>
-        </w:rPr>
-        <w:t>Métodos: obtenerDetalles(), actualizarDatos(), obtenerReseñas()</w:t>
+      <w:r>
+        <w:rPr>
+          <w:b/>
+          <w:bCs/>
+          <w:lang w:val="es-CO"/>
+        </w:rPr>
+        <w:br/>
+        <w:t xml:space="preserve">o Atributos: </w:t>
+      </w:r>
+      <w:r>
+        <w:rPr>
+          <w:bCs/>
+          <w:lang w:val="es-CO"/>
+        </w:rPr>
+        <w:t>ID, Nombre, Descripción, Categoría, Ubicación, Imagen, Horarios, Contacto</w:t>
+      </w:r>
+      <w:r>
+        <w:rPr>
+          <w:bCs/>
+          <w:lang w:val="es-CO"/>
+        </w:rPr>
+        <w:br/>
+      </w:r>
+      <w:r>
+        <w:rPr>
+          <w:b/>
+          <w:bCs/>
+          <w:lang w:val="es-CO"/>
+        </w:rPr>
+        <w:t xml:space="preserve">o Métodos: </w:t>
+      </w:r>
+      <w:proofErr w:type="spellStart"/>
+      <w:r>
+        <w:rPr>
+          <w:bCs/>
+          <w:lang w:val="es-CO"/>
+        </w:rPr>
+        <w:t>obtenerDetalles</w:t>
+      </w:r>
+      <w:proofErr w:type="spellEnd"/>
+      <w:r>
+        <w:rPr>
+          <w:bCs/>
+          <w:lang w:val="es-CO"/>
+        </w:rPr>
+        <w:t xml:space="preserve">(), </w:t>
+      </w:r>
+      <w:proofErr w:type="spellStart"/>
+      <w:r>
+        <w:rPr>
+          <w:bCs/>
+          <w:lang w:val="es-CO"/>
+        </w:rPr>
+        <w:t>actualizarDatos</w:t>
+      </w:r>
+      <w:proofErr w:type="spellEnd"/>
+      <w:r>
+        <w:rPr>
+          <w:bCs/>
+          <w:lang w:val="es-CO"/>
+        </w:rPr>
+        <w:t xml:space="preserve">(), </w:t>
+      </w:r>
+      <w:proofErr w:type="spellStart"/>
+      <w:r>
+        <w:rPr>
+          <w:bCs/>
+          <w:lang w:val="es-CO"/>
+        </w:rPr>
+        <w:t>obtenerReseñas</w:t>
+      </w:r>
+      <w:proofErr w:type="spellEnd"/>
+      <w:r>
+        <w:rPr>
+          <w:bCs/>
+          <w:lang w:val="es-CO"/>
+        </w:rPr>
+        <w:t>()</w:t>
       </w:r>
     </w:p>
     <w:p>
       <w:pPr>
         <w:numPr>
           <w:ilvl w:val="0"/>
-          <w:numId w:val="6"/>
+          <w:numId w:val="7"/>
         </w:numPr>
         <w:rPr>
-          <w:lang w:val="es-CO"/>
-        </w:rPr>
-      </w:pPr>
-      <w:r>
-        <w:rPr>
-          <w:b/>
+          <w:b/>
+          <w:bCs/>
+          <w:lang w:val="es-CO"/>
+        </w:rPr>
+      </w:pPr>
+      <w:r>
+        <w:rPr>
           <w:bCs/>
           <w:lang w:val="es-CO"/>
         </w:rPr>
         <w:t>Reseña</w:t>
       </w:r>
-    </w:p>
-    <w:p>
-      <w:pPr>
-        <w:numPr>
-          <w:ilvl w:val="1"/>
-          <w:numId w:val="6"/>
-        </w:numPr>
-        <w:rPr>
-          <w:lang w:val="es-CO"/>
-        </w:rPr>
-      </w:pPr>
-      <w:r>
-        <w:rPr>
-          <w:lang w:val="es-CO"/>
-        </w:rPr>
-        <w:t>Atributos: ID, UsuarioID, LugarID, Comentario, Calificación, Fecha</w:t>
-      </w:r>
-    </w:p>
-    <w:p>
-      <w:pPr>
-        <w:numPr>
-          <w:ilvl w:val="1"/>
-          <w:numId w:val="6"/>
-        </w:numPr>
-        <w:rPr>
-          <w:lang w:val="es-CO"/>
-        </w:rPr>
-      </w:pPr>
-      <w:r>
-        <w:rPr>
-          <w:lang w:val="es-CO"/>
-        </w:rPr>
-        <w:t>Métodos: agregarReseña(), eliminarReseña()</w:t>
+      <w:r>
+        <w:rPr>
+          <w:bCs/>
+          <w:lang w:val="es-CO"/>
+        </w:rPr>
+        <w:br/>
+      </w:r>
+      <w:r>
+        <w:rPr>
+          <w:b/>
+          <w:bCs/>
+          <w:lang w:val="es-CO"/>
+        </w:rPr>
+        <w:t xml:space="preserve">o Atributos: ID, </w:t>
+      </w:r>
+      <w:proofErr w:type="spellStart"/>
+      <w:r>
+        <w:rPr>
+          <w:b/>
+          <w:bCs/>
+          <w:lang w:val="es-CO"/>
+        </w:rPr>
+        <w:t>UsuarioID</w:t>
+      </w:r>
+      <w:proofErr w:type="spellEnd"/>
+      <w:r>
+        <w:rPr>
+          <w:b/>
+          <w:bCs/>
+          <w:lang w:val="es-CO"/>
+        </w:rPr>
+        <w:t xml:space="preserve">, </w:t>
+      </w:r>
+      <w:proofErr w:type="spellStart"/>
+      <w:r>
+        <w:rPr>
+          <w:b/>
+          <w:bCs/>
+          <w:lang w:val="es-CO"/>
+        </w:rPr>
+        <w:t>LugarID</w:t>
+      </w:r>
+      <w:proofErr w:type="spellEnd"/>
+      <w:r>
+        <w:rPr>
+          <w:b/>
+          <w:bCs/>
+          <w:lang w:val="es-CO"/>
+        </w:rPr>
+        <w:t>, Comentario, Calificación, Fecha</w:t>
+      </w:r>
+      <w:r>
+        <w:rPr>
+          <w:b/>
+          <w:bCs/>
+          <w:lang w:val="es-CO"/>
+        </w:rPr>
+        <w:br/>
+        <w:t xml:space="preserve">o Métodos: </w:t>
+      </w:r>
+      <w:proofErr w:type="spellStart"/>
+      <w:r>
+        <w:rPr>
+          <w:b/>
+          <w:bCs/>
+          <w:lang w:val="es-CO"/>
+        </w:rPr>
+        <w:t>agregarReseña</w:t>
+      </w:r>
+      <w:proofErr w:type="spellEnd"/>
+      <w:r>
+        <w:rPr>
+          <w:b/>
+          <w:bCs/>
+          <w:lang w:val="es-CO"/>
+        </w:rPr>
+        <w:t xml:space="preserve">(), </w:t>
+      </w:r>
+      <w:proofErr w:type="spellStart"/>
+      <w:r>
+        <w:rPr>
+          <w:b/>
+          <w:bCs/>
+          <w:lang w:val="es-CO"/>
+        </w:rPr>
+        <w:t>eliminarReseña</w:t>
+      </w:r>
+      <w:proofErr w:type="spellEnd"/>
+      <w:r>
+        <w:rPr>
+          <w:b/>
+          <w:bCs/>
+          <w:lang w:val="es-CO"/>
+        </w:rPr>
+        <w:t>()</w:t>
       </w:r>
     </w:p>
     <w:p>
       <w:pPr>
         <w:numPr>
           <w:ilvl w:val="0"/>
-          <w:numId w:val="6"/>
+          <w:numId w:val="7"/>
         </w:numPr>
         <w:rPr>
+          <w:b/>
+          <w:bCs/>
           <w:lang w:val="es-CO"/>
         </w:rPr>
       </w:pPr>
@@ -2329,50 +2417,222 @@
         </w:rPr>
         <w:t>Evento</w:t>
       </w:r>
+      <w:r>
+        <w:rPr>
+          <w:b/>
+          <w:bCs/>
+          <w:lang w:val="es-CO"/>
+        </w:rPr>
+        <w:br/>
+        <w:t xml:space="preserve">o Atributos: </w:t>
+      </w:r>
+      <w:r>
+        <w:rPr>
+          <w:bCs/>
+          <w:lang w:val="es-CO"/>
+        </w:rPr>
+        <w:t xml:space="preserve">ID, Nombre, Descripción, Categoría, Fecha, </w:t>
+      </w:r>
+      <w:proofErr w:type="spellStart"/>
+      <w:r>
+        <w:rPr>
+          <w:bCs/>
+          <w:lang w:val="es-CO"/>
+        </w:rPr>
+        <w:t>LugarID</w:t>
+      </w:r>
+      <w:proofErr w:type="spellEnd"/>
+      <w:r>
+        <w:rPr>
+          <w:bCs/>
+          <w:lang w:val="es-CO"/>
+        </w:rPr>
+        <w:t xml:space="preserve">, </w:t>
+      </w:r>
+      <w:proofErr w:type="spellStart"/>
+      <w:r>
+        <w:rPr>
+          <w:bCs/>
+          <w:lang w:val="es-CO"/>
+        </w:rPr>
+        <w:t>OrganizadorID</w:t>
+      </w:r>
+      <w:proofErr w:type="spellEnd"/>
+      <w:r>
+        <w:rPr>
+          <w:bCs/>
+          <w:lang w:val="es-CO"/>
+        </w:rPr>
+        <w:br/>
+      </w:r>
+      <w:r>
+        <w:rPr>
+          <w:b/>
+          <w:bCs/>
+          <w:lang w:val="es-CO"/>
+        </w:rPr>
+        <w:t xml:space="preserve">o Métodos: </w:t>
+      </w:r>
+      <w:proofErr w:type="spellStart"/>
+      <w:r>
+        <w:rPr>
+          <w:bCs/>
+          <w:lang w:val="es-CO"/>
+        </w:rPr>
+        <w:t>crearEvento</w:t>
+      </w:r>
+      <w:proofErr w:type="spellEnd"/>
+      <w:r>
+        <w:rPr>
+          <w:bCs/>
+          <w:lang w:val="es-CO"/>
+        </w:rPr>
+        <w:t xml:space="preserve">(), </w:t>
+      </w:r>
+      <w:proofErr w:type="spellStart"/>
+      <w:r>
+        <w:rPr>
+          <w:bCs/>
+          <w:lang w:val="es-CO"/>
+        </w:rPr>
+        <w:t>modificarEvento</w:t>
+      </w:r>
+      <w:proofErr w:type="spellEnd"/>
+      <w:r>
+        <w:rPr>
+          <w:bCs/>
+          <w:lang w:val="es-CO"/>
+        </w:rPr>
+        <w:t xml:space="preserve">(), </w:t>
+      </w:r>
+      <w:proofErr w:type="spellStart"/>
+      <w:r>
+        <w:rPr>
+          <w:bCs/>
+          <w:lang w:val="es-CO"/>
+        </w:rPr>
+        <w:t>eliminarEvento</w:t>
+      </w:r>
+      <w:proofErr w:type="spellEnd"/>
+      <w:r>
+        <w:rPr>
+          <w:bCs/>
+          <w:lang w:val="es-CO"/>
+        </w:rPr>
+        <w:t>()</w:t>
+      </w:r>
     </w:p>
     <w:p>
       <w:pPr>
         <w:numPr>
-          <w:ilvl w:val="1"/>
-          <w:numId w:val="6"/>
+          <w:ilvl w:val="0"/>
+          <w:numId w:val="7"/>
         </w:numPr>
         <w:rPr>
-          <w:lang w:val="es-CO"/>
-        </w:rPr>
-      </w:pPr>
-      <w:r>
-        <w:rPr>
-          <w:lang w:val="es-CO"/>
-        </w:rPr>
-        <w:t>Atributos: ID, Nombre, Descripción, Fecha, LugarID, Organizador</w:t>
-      </w:r>
-    </w:p>
-    <w:p>
-      <w:pPr>
-        <w:numPr>
-          <w:ilvl w:val="1"/>
-          <w:numId w:val="6"/>
-        </w:numPr>
-        <w:rPr>
-          <w:lang w:val="es-CO"/>
-        </w:rPr>
-      </w:pPr>
-      <w:r>
-        <w:rPr>
-          <w:lang w:val="es-CO"/>
-        </w:rPr>
-        <w:t>Métodos: crearEvento(), modificarEvento(), eliminarEvento()</w:t>
-      </w:r>
-    </w:p>
-    <w:bookmarkEnd w:id="0"/>
-    <w:p>
-      <w:r>
+          <w:bCs/>
+          <w:lang w:val="es-CO"/>
+        </w:rPr>
+      </w:pPr>
+      <w:r>
+        <w:rPr>
+          <w:b/>
+          <w:bCs/>
+          <w:lang w:val="es-CO"/>
+        </w:rPr>
+        <w:t>Rol</w:t>
+      </w:r>
+      <w:r>
+        <w:rPr>
+          <w:b/>
+          <w:bCs/>
+          <w:lang w:val="es-CO"/>
+        </w:rPr>
         <w:br/>
-      </w:r>
-      <w:r>
+        <w:t xml:space="preserve">o Atributos: </w:t>
+      </w:r>
+      <w:r>
+        <w:rPr>
+          <w:bCs/>
+          <w:lang w:val="es-CO"/>
+        </w:rPr>
+        <w:t>ID, Nombre, Descripción</w:t>
+      </w:r>
+      <w:r>
+        <w:rPr>
+          <w:bCs/>
+          <w:lang w:val="es-CO"/>
+        </w:rPr>
         <w:br/>
       </w:r>
       <w:r>
+        <w:rPr>
+          <w:b/>
+          <w:bCs/>
+          <w:lang w:val="es-CO"/>
+        </w:rPr>
+        <w:t xml:space="preserve">o Métodos: </w:t>
+      </w:r>
+      <w:proofErr w:type="spellStart"/>
+      <w:r>
+        <w:rPr>
+          <w:bCs/>
+          <w:lang w:val="es-CO"/>
+        </w:rPr>
+        <w:t>asignarRol</w:t>
+      </w:r>
+      <w:proofErr w:type="spellEnd"/>
+      <w:r>
+        <w:rPr>
+          <w:bCs/>
+          <w:lang w:val="es-CO"/>
+        </w:rPr>
+        <w:t xml:space="preserve">(), </w:t>
+      </w:r>
+      <w:proofErr w:type="spellStart"/>
+      <w:r>
+        <w:rPr>
+          <w:bCs/>
+          <w:lang w:val="es-CO"/>
+        </w:rPr>
+        <w:t>modificarRol</w:t>
+      </w:r>
+      <w:proofErr w:type="spellEnd"/>
+      <w:r>
+        <w:rPr>
+          <w:bCs/>
+          <w:lang w:val="es-CO"/>
+        </w:rPr>
+        <w:t xml:space="preserve">(), </w:t>
+      </w:r>
+      <w:proofErr w:type="spellStart"/>
+      <w:r>
+        <w:rPr>
+          <w:bCs/>
+          <w:lang w:val="es-CO"/>
+        </w:rPr>
+        <w:t>eliminarRol</w:t>
+      </w:r>
+      <w:proofErr w:type="spellEnd"/>
+      <w:r>
+        <w:rPr>
+          <w:bCs/>
+          <w:lang w:val="es-CO"/>
+        </w:rPr>
+        <w:t>()</w:t>
+      </w:r>
+    </w:p>
+    <w:p>
+      <w:r>
+        <w:br/>
+      </w:r>
+      <w:r>
+        <w:br/>
+      </w:r>
+      <w:r>
+        <w:rPr>
+          <w:noProof/>
+          <w:lang w:val="en-US" w:eastAsia="en-US"/>
+        </w:rPr>
         <w:drawing>
           <wp:inline distT="0" distB="0" distL="0" distR="0" wp14:anchorId="4F01B7C1" wp14:editId="7836E0A4">
             <wp:extent cx="5733415" cy="3559810"/>
@@ -2422,7 +2682,7 @@
 </file>
 
 <file path=word/endnotes.xml><?xml version="1.0" encoding="utf-8"?>
-<w:endnotes xmlns:wpc="http://schemas.microsoft.com/office/word/2010/wordprocessingCanvas" xmlns:cx="http://schemas.microsoft.com/office/drawing/2014/chartex" xmlns:cx1="http://schemas.microsoft.com/office/drawing/2015/9/8/chartex" xmlns:cx2="http://schemas.microsoft.com/office/drawing/2015/10/21/chartex" xmlns:cx3="http://schemas.microsoft.com/office/drawing/2016/5/9/chartex" xmlns:cx4="http://schemas.microsoft.com/office/drawing/2016/5/10/chartex" xmlns:cx5="http://schemas.microsoft.com/office/drawing/2016/5/11/chartex" xmlns:cx6="http://schemas.microsoft.com/office/drawing/2016/5/12/chartex" xmlns:cx7="http://schemas.microsoft.com/office/drawing/2016/5/13/chartex" xmlns:cx8="http://schemas.microsoft.com/office/drawing/2016/5/14/chartex" xmlns:mc="http://schemas.openxmlformats.org/markup-compatibility/2006" xmlns:aink="http://schemas.microsoft.com/office/drawing/2016/ink" xmlns:am3d="http://schemas.microsoft.com/office/drawing/2017/model3d" xmlns:o="urn:schemas-microsoft-com:office:office" xmlns:oel="http://schemas.microsoft.com/office/2019/extlst" xmlns:r="http://schemas.openxmlformats.org/officeDocument/2006/relationships" xmlns:m="http://schemas.openxmlformats.org/officeDocument/2006/math" xmlns:v="urn:schemas-microsoft-com:vml" xmlns:wp14="http://schemas.microsoft.com/office/word/2010/wordprocessingDrawing" xmlns:wp="http://schemas.openxmlformats.org/drawingml/2006/wordprocessingDrawing" xmlns:w10="urn:schemas-microsoft-com:office:word" xmlns:w="http://schemas.openxmlformats.org/wordprocessingml/2006/main" xmlns:w14="http://schemas.microsoft.com/office/word/2010/wordml" xmlns:w15="http://schemas.microsoft.com/office/word/2012/wordml" xmlns:w16cex="http://schemas.microsoft.com/office/word/2018/wordml/cex" xmlns:w16cid="http://schemas.microsoft.com/office/word/2016/wordml/cid" xmlns:w16="http://schemas.microsoft.com/office/word/2018/wordml" xmlns:w16du="http://schemas.microsoft.com/office/word/2023/wordml/word16du" xmlns:w16sdtdh="http://schemas.microsoft.com/office/word/2020/wordml/sdtdatahash" xmlns:w16sdtfl="http://schemas.microsoft.com/office/word/2024/wordml/sdtformatlock" xmlns:w16se="http://schemas.microsoft.com/office/word/2015/wordml/symex" xmlns:wpg="http://schemas.microsoft.com/office/word/2010/wordprocessingGroup" xmlns:wpi="http://schemas.microsoft.com/office/word/2010/wordprocessingInk" xmlns:wne="http://schemas.microsoft.com/office/word/2006/wordml" xmlns:wps="http://schemas.microsoft.com/office/word/2010/wordprocessingShape" mc:Ignorable="w14 w15 w16se w16cid w16 w16cex w16sdtdh w16sdtfl w16du wp14">
+<w:endnotes xmlns:wpc="http://schemas.microsoft.com/office/word/2010/wordprocessingCanvas" xmlns:cx="http://schemas.microsoft.com/office/drawing/2014/chartex" xmlns:mc="http://schemas.openxmlformats.org/markup-compatibility/2006" xmlns:o="urn:schemas-microsoft-com:office:office" xmlns:r="http://schemas.openxmlformats.org/officeDocument/2006/relationships" xmlns:m="http://schemas.openxmlformats.org/officeDocument/2006/math" xmlns:v="urn:schemas-microsoft-com:vml" xmlns:wp14="http://schemas.microsoft.com/office/word/2010/wordprocessingDrawing" xmlns:wp="http://schemas.openxmlformats.org/drawingml/2006/wordprocessingDrawing" xmlns:w10="urn:schemas-microsoft-com:office:word" xmlns:w="http://schemas.openxmlformats.org/wordprocessingml/2006/main" xmlns:w14="http://schemas.microsoft.com/office/word/2010/wordml" xmlns:w15="http://schemas.microsoft.com/office/word/2012/wordml" xmlns:w16se="http://schemas.microsoft.com/office/word/2015/wordml/symex" xmlns:wpg="http://schemas.microsoft.com/office/word/2010/wordprocessingGroup" xmlns:wpi="http://schemas.microsoft.com/office/word/2010/wordprocessingInk" xmlns:wne="http://schemas.microsoft.com/office/word/2006/wordml" xmlns:wps="http://schemas.microsoft.com/office/word/2010/wordprocessingShape" mc:Ignorable="w14 w15 w16se wp14">
   <w:endnote w:type="separator" w:id="-1">
     <w:p>
       <w:pPr>
@@ -2447,7 +2707,7 @@
 </file>
 
 <file path=word/footnotes.xml><?xml version="1.0" encoding="utf-8"?>
-<w:footnotes xmlns:wpc="http://schemas.microsoft.com/office/word/2010/wordprocessingCanvas" xmlns:cx="http://schemas.microsoft.com/office/drawing/2014/chartex" xmlns:cx1="http://schemas.microsoft.com/office/drawing/2015/9/8/chartex" xmlns:cx2="http://schemas.microsoft.com/office/drawing/2015/10/21/chartex" xmlns:cx3="http://schemas.microsoft.com/office/drawing/2016/5/9/chartex" xmlns:cx4="http://schemas.microsoft.com/office/drawing/2016/5/10/chartex" xmlns:cx5="http://schemas.microsoft.com/office/drawing/2016/5/11/chartex" xmlns:cx6="http://schemas.microsoft.com/office/drawing/2016/5/12/chartex" xmlns:cx7="http://schemas.microsoft.com/office/drawing/2016/5/13/chartex" xmlns:cx8="http://schemas.microsoft.com/office/drawing/2016/5/14/chartex" xmlns:mc="http://schemas.openxmlformats.org/markup-compatibility/2006" xmlns:aink="http://schemas.microsoft.com/office/drawing/2016/ink" xmlns:am3d="http://schemas.microsoft.com/office/drawing/2017/model3d" xmlns:o="urn:schemas-microsoft-com:office:office" xmlns:oel="http://schemas.microsoft.com/office/2019/extlst" xmlns:r="http://schemas.openxmlformats.org/officeDocument/2006/relationships" xmlns:m="http://schemas.openxmlformats.org/officeDocument/2006/math" xmlns:v="urn:schemas-microsoft-com:vml" xmlns:wp14="http://schemas.microsoft.com/office/word/2010/wordprocessingDrawing" xmlns:wp="http://schemas.openxmlformats.org/drawingml/2006/wordprocessingDrawing" xmlns:w10="urn:schemas-microsoft-com:office:word" xmlns:w="http://schemas.openxmlformats.org/wordprocessingml/2006/main" xmlns:w14="http://schemas.microsoft.com/office/word/2010/wordml" xmlns:w15="http://schemas.microsoft.com/office/word/2012/wordml" xmlns:w16cex="http://schemas.microsoft.com/office/word/2018/wordml/cex" xmlns:w16cid="http://schemas.microsoft.com/office/word/2016/wordml/cid" xmlns:w16="http://schemas.microsoft.com/office/word/2018/wordml" xmlns:w16du="http://schemas.microsoft.com/office/word/2023/wordml/word16du" xmlns:w16sdtdh="http://schemas.microsoft.com/office/word/2020/wordml/sdtdatahash" xmlns:w16sdtfl="http://schemas.microsoft.com/office/word/2024/wordml/sdtformatlock" xmlns:w16se="http://schemas.microsoft.com/office/word/2015/wordml/symex" xmlns:wpg="http://schemas.microsoft.com/office/word/2010/wordprocessingGroup" xmlns:wpi="http://schemas.microsoft.com/office/word/2010/wordprocessingInk" xmlns:wne="http://schemas.microsoft.com/office/word/2006/wordml" xmlns:wps="http://schemas.microsoft.com/office/word/2010/wordprocessingShape" mc:Ignorable="w14 w15 w16se w16cid w16 w16cex w16sdtdh w16sdtfl w16du wp14">
+<w:footnotes xmlns:wpc="http://schemas.microsoft.com/office/word/2010/wordprocessingCanvas" xmlns:cx="http://schemas.microsoft.com/office/drawing/2014/chartex" xmlns:mc="http://schemas.openxmlformats.org/markup-compatibility/2006" xmlns:o="urn:schemas-microsoft-com:office:office" xmlns:r="http://schemas.openxmlformats.org/officeDocument/2006/relationships" xmlns:m="http://schemas.openxmlformats.org/officeDocument/2006/math" xmlns:v="urn:schemas-microsoft-com:vml" xmlns:wp14="http://schemas.microsoft.com/office/word/2010/wordprocessingDrawing" xmlns:wp="http://schemas.openxmlformats.org/drawingml/2006/wordprocessingDrawing" xmlns:w10="urn:schemas-microsoft-com:office:word" xmlns:w="http://schemas.openxmlformats.org/wordprocessingml/2006/main" xmlns:w14="http://schemas.microsoft.com/office/word/2010/wordml" xmlns:w15="http://schemas.microsoft.com/office/word/2012/wordml" xmlns:w16se="http://schemas.microsoft.com/office/word/2015/wordml/symex" xmlns:wpg="http://schemas.microsoft.com/office/word/2010/wordprocessingGroup" xmlns:wpi="http://schemas.microsoft.com/office/word/2010/wordprocessingInk" xmlns:wne="http://schemas.microsoft.com/office/word/2006/wordml" xmlns:wps="http://schemas.microsoft.com/office/word/2010/wordprocessingShape" mc:Ignorable="w14 w15 w16se wp14">
   <w:footnote w:type="separator" w:id="-1">
     <w:p>
       <w:pPr>
@@ -2472,7 +2732,7 @@
 </file>
 
 <file path=word/header1.xml><?xml version="1.0" encoding="utf-8"?>
-<w:hdr xmlns:wpc="http://schemas.microsoft.com/office/word/2010/wordprocessingCanvas" xmlns:cx="http://schemas.microsoft.com/office/drawing/2014/chartex" xmlns:cx1="http://schemas.microsoft.com/office/drawing/2015/9/8/chartex" xmlns:cx2="http://schemas.microsoft.com/office/drawing/2015/10/21/chartex" xmlns:cx3="http://schemas.microsoft.com/office/drawing/2016/5/9/chartex" xmlns:cx4="http://schemas.microsoft.com/office/drawing/2016/5/10/chartex" xmlns:cx5="http://schemas.microsoft.com/office/drawing/2016/5/11/chartex" xmlns:cx6="http://schemas.microsoft.com/office/drawing/2016/5/12/chartex" xmlns:cx7="http://schemas.microsoft.com/office/drawing/2016/5/13/chartex" xmlns:cx8="http://schemas.microsoft.com/office/drawing/2016/5/14/chartex" xmlns:mc="http://schemas.openxmlformats.org/markup-compatibility/2006" xmlns:aink="http://schemas.microsoft.com/office/drawing/2016/ink" xmlns:am3d="http://schemas.microsoft.com/office/drawing/2017/model3d" xmlns:o="urn:schemas-microsoft-com:office:office" xmlns:oel="http://schemas.microsoft.com/office/2019/extlst" xmlns:r="http://schemas.openxmlformats.org/officeDocument/2006/relationships" xmlns:m="http://schemas.openxmlformats.org/officeDocument/2006/math" xmlns:v="urn:schemas-microsoft-com:vml" xmlns:wp14="http://schemas.microsoft.com/office/word/2010/wordprocessingDrawing" xmlns:wp="http://schemas.openxmlformats.org/drawingml/2006/wordprocessingDrawing" xmlns:w10="urn:schemas-microsoft-com:office:word" xmlns:w="http://schemas.openxmlformats.org/wordprocessingml/2006/main" xmlns:w14="http://schemas.microsoft.com/office/word/2010/wordml" xmlns:w15="http://schemas.microsoft.com/office/word/2012/wordml" xmlns:w16cex="http://schemas.microsoft.com/office/word/2018/wordml/cex" xmlns:w16cid="http://schemas.microsoft.com/office/word/2016/wordml/cid" xmlns:w16="http://schemas.microsoft.com/office/word/2018/wordml" xmlns:w16du="http://schemas.microsoft.com/office/word/2023/wordml/word16du" xmlns:w16sdtdh="http://schemas.microsoft.com/office/word/2020/wordml/sdtdatahash" xmlns:w16sdtfl="http://schemas.microsoft.com/office/word/2024/wordml/sdtformatlock" xmlns:w16se="http://schemas.microsoft.com/office/word/2015/wordml/symex" xmlns:wpg="http://schemas.microsoft.com/office/word/2010/wordprocessingGroup" xmlns:wpi="http://schemas.microsoft.com/office/word/2010/wordprocessingInk" xmlns:wne="http://schemas.microsoft.com/office/word/2006/wordml" xmlns:wps="http://schemas.microsoft.com/office/word/2010/wordprocessingShape" mc:Ignorable="w14 w15 w16se w16cid w16 w16cex w16sdtdh w16sdtfl w16du wp14">
+<w:hdr xmlns:wpc="http://schemas.microsoft.com/office/word/2010/wordprocessingCanvas" xmlns:cx="http://schemas.microsoft.com/office/drawing/2014/chartex" xmlns:mc="http://schemas.openxmlformats.org/markup-compatibility/2006" xmlns:o="urn:schemas-microsoft-com:office:office" xmlns:r="http://schemas.openxmlformats.org/officeDocument/2006/relationships" xmlns:m="http://schemas.openxmlformats.org/officeDocument/2006/math" xmlns:v="urn:schemas-microsoft-com:vml" xmlns:wp14="http://schemas.microsoft.com/office/word/2010/wordprocessingDrawing" xmlns:wp="http://schemas.openxmlformats.org/drawingml/2006/wordprocessingDrawing" xmlns:w10="urn:schemas-microsoft-com:office:word" xmlns:w="http://schemas.openxmlformats.org/wordprocessingml/2006/main" xmlns:w14="http://schemas.microsoft.com/office/word/2010/wordml" xmlns:w15="http://schemas.microsoft.com/office/word/2012/wordml" xmlns:w16se="http://schemas.microsoft.com/office/word/2015/wordml/symex" xmlns:wpg="http://schemas.microsoft.com/office/word/2010/wordprocessingGroup" xmlns:wpi="http://schemas.microsoft.com/office/word/2010/wordprocessingInk" xmlns:wne="http://schemas.microsoft.com/office/word/2006/wordml" xmlns:wps="http://schemas.microsoft.com/office/word/2010/wordprocessingShape" mc:Ignorable="w14 w15 w16se wp14">
   <w:p>
     <w:pPr>
       <w:pStyle w:val="Encabezado"/>
@@ -2480,6 +2740,7 @@
     <w:r>
       <w:rPr>
         <w:noProof/>
+        <w:lang w:val="en-US" w:eastAsia="en-US"/>
       </w:rPr>
       <w:drawing>
         <wp:anchor distT="0" distB="0" distL="114300" distR="114300" simplePos="0" relativeHeight="251659264" behindDoc="0" locked="0" layoutInCell="1" allowOverlap="1" wp14:anchorId="264B103A" wp14:editId="14631BB8">
@@ -2543,7 +2804,7 @@
 </file>
 
 <file path=word/numbering.xml><?xml version="1.0" encoding="utf-8"?>
-<w:numbering xmlns:wpc="http://schemas.microsoft.com/office/word/2010/wordprocessingCanvas" xmlns:cx="http://schemas.microsoft.com/office/drawing/2014/chartex" xmlns:cx1="http://schemas.microsoft.com/office/drawing/2015/9/8/chartex" xmlns:cx2="http://schemas.microsoft.com/office/drawing/2015/10/21/chartex" xmlns:cx3="http://schemas.microsoft.com/office/drawing/2016/5/9/chartex" xmlns:cx4="http://schemas.microsoft.com/office/drawing/2016/5/10/chartex" xmlns:cx5="http://schemas.microsoft.com/office/drawing/2016/5/11/chartex" xmlns:cx6="http://schemas.microsoft.com/office/drawing/2016/5/12/chartex" xmlns:cx7="http://schemas.microsoft.com/office/drawing/2016/5/13/chartex" xmlns:cx8="http://schemas.microsoft.com/office/drawing/2016/5/14/chartex" xmlns:mc="http://schemas.openxmlformats.org/markup-compatibility/2006" xmlns:aink="http://schemas.microsoft.com/office/drawing/2016/ink" xmlns:am3d="http://schemas.microsoft.com/office/drawing/2017/model3d" xmlns:o="urn:schemas-microsoft-com:office:office" xmlns:oel="http://schemas.microsoft.com/office/2019/extlst" xmlns:r="http://schemas.openxmlformats.org/officeDocument/2006/relationships" xmlns:m="http://schemas.openxmlformats.org/officeDocument/2006/math" xmlns:v="urn:schemas-microsoft-com:vml" xmlns:wp14="http://schemas.microsoft.com/office/word/2010/wordprocessingDrawing" xmlns:wp="http://schemas.openxmlformats.org/drawingml/2006/wordprocessingDrawing" xmlns:w10="urn:schemas-microsoft-com:office:word" xmlns:w="http://schemas.openxmlformats.org/wordprocessingml/2006/main" xmlns:w14="http://schemas.microsoft.com/office/word/2010/wordml" xmlns:w15="http://schemas.microsoft.com/office/word/2012/wordml" xmlns:w16cex="http://schemas.microsoft.com/office/word/2018/wordml/cex" xmlns:w16cid="http://schemas.microsoft.com/office/word/2016/wordml/cid" xmlns:w16="http://schemas.microsoft.com/office/word/2018/wordml" xmlns:w16du="http://schemas.microsoft.com/office/word/2023/wordml/word16du" xmlns:w16sdtdh="http://schemas.microsoft.com/office/word/2020/wordml/sdtdatahash" xmlns:w16sdtfl="http://schemas.microsoft.com/office/word/2024/wordml/sdtformatlock" xmlns:w16se="http://schemas.microsoft.com/office/word/2015/wordml/symex" xmlns:wpg="http://schemas.microsoft.com/office/word/2010/wordprocessingGroup" xmlns:wpi="http://schemas.microsoft.com/office/word/2010/wordprocessingInk" xmlns:wne="http://schemas.microsoft.com/office/word/2006/wordml" xmlns:wps="http://schemas.microsoft.com/office/word/2010/wordprocessingShape" mc:Ignorable="w14 w15 w16se w16cid w16 w16cex w16sdtdh w16sdtfl w16du wp14">
+<w:numbering xmlns:wpc="http://schemas.microsoft.com/office/word/2010/wordprocessingCanvas" xmlns:cx="http://schemas.microsoft.com/office/drawing/2014/chartex" xmlns:mc="http://schemas.openxmlformats.org/markup-compatibility/2006" xmlns:o="urn:schemas-microsoft-com:office:office" xmlns:r="http://schemas.openxmlformats.org/officeDocument/2006/relationships" xmlns:m="http://schemas.openxmlformats.org/officeDocument/2006/math" xmlns:v="urn:schemas-microsoft-com:vml" xmlns:wp14="http://schemas.microsoft.com/office/word/2010/wordprocessingDrawing" xmlns:wp="http://schemas.openxmlformats.org/drawingml/2006/wordprocessingDrawing" xmlns:w10="urn:schemas-microsoft-com:office:word" xmlns:w="http://schemas.openxmlformats.org/wordprocessingml/2006/main" xmlns:w14="http://schemas.microsoft.com/office/word/2010/wordml" xmlns:w15="http://schemas.microsoft.com/office/word/2012/wordml" xmlns:w16se="http://schemas.microsoft.com/office/word/2015/wordml/symex" xmlns:wpg="http://schemas.microsoft.com/office/word/2010/wordprocessingGroup" xmlns:wpi="http://schemas.microsoft.com/office/word/2010/wordprocessingInk" xmlns:wne="http://schemas.microsoft.com/office/word/2006/wordml" xmlns:wps="http://schemas.microsoft.com/office/word/2010/wordprocessingShape" mc:Ignorable="w14 w15 w16se wp14">
   <w:abstractNum w:abstractNumId="0" w15:restartNumberingAfterBreak="0">
     <w:nsid w:val="01007F3E"/>
     <w:multiLevelType w:val="multilevel"/>
@@ -2694,6 +2955,119 @@
     </w:lvl>
   </w:abstractNum>
   <w:abstractNum w:abstractNumId="1" w15:restartNumberingAfterBreak="0">
+    <w:nsid w:val="077A0628"/>
+    <w:multiLevelType w:val="multilevel"/>
+    <w:tmpl w:val="C5C0F76C"/>
+    <w:lvl w:ilvl="0">
+      <w:start w:val="1"/>
+      <w:numFmt w:val="decimal"/>
+      <w:lvlText w:val="%1."/>
+      <w:lvlJc w:val="left"/>
+      <w:pPr>
+        <w:tabs>
+          <w:tab w:val="num" w:pos="720"/>
+        </w:tabs>
+        <w:ind w:left="720" w:hanging="360"/>
+      </w:pPr>
+    </w:lvl>
+    <w:lvl w:ilvl="1" w:tentative="1">
+      <w:start w:val="1"/>
+      <w:numFmt w:val="decimal"/>
+      <w:lvlText w:val="%2."/>
+      <w:lvlJc w:val="left"/>
+      <w:pPr>
+        <w:tabs>
+          <w:tab w:val="num" w:pos="1440"/>
+        </w:tabs>
+        <w:ind w:left="1440" w:hanging="360"/>
+      </w:pPr>
+    </w:lvl>
+    <w:lvl w:ilvl="2" w:tentative="1">
+      <w:start w:val="1"/>
+      <w:numFmt w:val="decimal"/>
+      <w:lvlText w:val="%3."/>
+      <w:lvlJc w:val="left"/>
+      <w:pPr>
+        <w:tabs>
+          <w:tab w:val="num" w:pos="2160"/>
+        </w:tabs>
+        <w:ind w:left="2160" w:hanging="360"/>
+      </w:pPr>
+    </w:lvl>
+    <w:lvl w:ilvl="3" w:tentative="1">
+      <w:start w:val="1"/>
+      <w:numFmt w:val="decimal"/>
+      <w:lvlText w:val="%4."/>
+      <w:lvlJc w:val="left"/>
+      <w:pPr>
+        <w:tabs>
+          <w:tab w:val="num" w:pos="2880"/>
+        </w:tabs>
+        <w:ind w:left="2880" w:hanging="360"/>
+      </w:pPr>
+    </w:lvl>
+    <w:lvl w:ilvl="4" w:tentative="1">
+      <w:start w:val="1"/>
+      <w:numFmt w:val="decimal"/>
+      <w:lvlText w:val="%5."/>
+      <w:lvlJc w:val="left"/>
+      <w:pPr>
+        <w:tabs>
+          <w:tab w:val="num" w:pos="3600"/>
+        </w:tabs>
+        <w:ind w:left="3600" w:hanging="360"/>
+      </w:pPr>
+    </w:lvl>
+    <w:lvl w:ilvl="5" w:tentative="1">
+      <w:start w:val="1"/>
+      <w:numFmt w:val="decimal"/>
+      <w:lvlText w:val="%6."/>
+      <w:lvlJc w:val="left"/>
+      <w:pPr>
+        <w:tabs>
+          <w:tab w:val="num" w:pos="4320"/>
+        </w:tabs>
+        <w:ind w:left="4320" w:hanging="360"/>
+      </w:pPr>
+    </w:lvl>
+    <w:lvl w:ilvl="6" w:tentative="1">
+      <w:start w:val="1"/>
+      <w:numFmt w:val="decimal"/>
+      <w:lvlText w:val="%7."/>
+      <w:lvlJc w:val="left"/>
+      <w:pPr>
+        <w:tabs>
+          <w:tab w:val="num" w:pos="5040"/>
+        </w:tabs>
+        <w:ind w:left="5040" w:hanging="360"/>
+      </w:pPr>
+    </w:lvl>
+    <w:lvl w:ilvl="7" w:tentative="1">
+      <w:start w:val="1"/>
+      <w:numFmt w:val="decimal"/>
+      <w:lvlText w:val="%8."/>
+      <w:lvlJc w:val="left"/>
+      <w:pPr>
+        <w:tabs>
+          <w:tab w:val="num" w:pos="5760"/>
+        </w:tabs>
+        <w:ind w:left="5760" w:hanging="360"/>
+      </w:pPr>
+    </w:lvl>
+    <w:lvl w:ilvl="8" w:tentative="1">
+      <w:start w:val="1"/>
+      <w:numFmt w:val="decimal"/>
+      <w:lvlText w:val="%9."/>
+      <w:lvlJc w:val="left"/>
+      <w:pPr>
+        <w:tabs>
+          <w:tab w:val="num" w:pos="6480"/>
+        </w:tabs>
+        <w:ind w:left="6480" w:hanging="360"/>
+      </w:pPr>
+    </w:lvl>
+  </w:abstractNum>
+  <w:abstractNum w:abstractNumId="2" w15:restartNumberingAfterBreak="0">
     <w:nsid w:val="199A54EF"/>
     <w:multiLevelType w:val="multilevel"/>
     <w:tmpl w:val="4828B0E6"/>
@@ -2806,7 +3180,7 @@
       </w:pPr>
     </w:lvl>
   </w:abstractNum>
-  <w:abstractNum w:abstractNumId="2" w15:restartNumberingAfterBreak="0">
+  <w:abstractNum w:abstractNumId="3" w15:restartNumberingAfterBreak="0">
     <w:nsid w:val="34333C4C"/>
     <w:multiLevelType w:val="multilevel"/>
     <w:tmpl w:val="E70C47AC"/>
@@ -2955,7 +3329,7 @@
       </w:rPr>
     </w:lvl>
   </w:abstractNum>
-  <w:abstractNum w:abstractNumId="3" w15:restartNumberingAfterBreak="0">
+  <w:abstractNum w:abstractNumId="4" w15:restartNumberingAfterBreak="0">
     <w:nsid w:val="48732734"/>
     <w:multiLevelType w:val="multilevel"/>
     <w:tmpl w:val="5184C38E"/>
@@ -3072,7 +3446,7 @@
       </w:pPr>
     </w:lvl>
   </w:abstractNum>
-  <w:abstractNum w:abstractNumId="4" w15:restartNumberingAfterBreak="0">
+  <w:abstractNum w:abstractNumId="5" w15:restartNumberingAfterBreak="0">
     <w:nsid w:val="53005F7A"/>
     <w:multiLevelType w:val="multilevel"/>
     <w:tmpl w:val="2B54BD1C"/>
@@ -3185,7 +3559,7 @@
       </w:pPr>
     </w:lvl>
   </w:abstractNum>
-  <w:abstractNum w:abstractNumId="5" w15:restartNumberingAfterBreak="0">
+  <w:abstractNum w:abstractNumId="6" w15:restartNumberingAfterBreak="0">
     <w:nsid w:val="5C81135D"/>
     <w:multiLevelType w:val="multilevel"/>
     <w:tmpl w:val="19E0F0CC"/>
@@ -3334,29 +3708,32 @@
       </w:rPr>
     </w:lvl>
   </w:abstractNum>
-  <w:num w:numId="1" w16cid:durableId="957639508">
+  <w:num w:numId="1">
     <w:abstractNumId w:val="0"/>
   </w:num>
-  <w:num w:numId="2" w16cid:durableId="968167018">
+  <w:num w:numId="2">
+    <w:abstractNumId w:val="5"/>
+  </w:num>
+  <w:num w:numId="3">
+    <w:abstractNumId w:val="2"/>
+  </w:num>
+  <w:num w:numId="4">
+    <w:abstractNumId w:val="6"/>
+  </w:num>
+  <w:num w:numId="5">
+    <w:abstractNumId w:val="3"/>
+  </w:num>
+  <w:num w:numId="6">
     <w:abstractNumId w:val="4"/>
   </w:num>
-  <w:num w:numId="3" w16cid:durableId="1895770026">
+  <w:num w:numId="7">
     <w:abstractNumId w:val="1"/>
-  </w:num>
-  <w:num w:numId="4" w16cid:durableId="1028792482">
-    <w:abstractNumId w:val="5"/>
-  </w:num>
-  <w:num w:numId="5" w16cid:durableId="216286763">
-    <w:abstractNumId w:val="2"/>
-  </w:num>
-  <w:num w:numId="6" w16cid:durableId="1581407418">
-    <w:abstractNumId w:val="3"/>
   </w:num>
 </w:numbering>
 </file>
 
 <file path=word/styles.xml><?xml version="1.0" encoding="utf-8"?>
-<w:styles xmlns:mc="http://schemas.openxmlformats.org/markup-compatibility/2006" xmlns:r="http://schemas.openxmlformats.org/officeDocument/2006/relationships" xmlns:w="http://schemas.openxmlformats.org/wordprocessingml/2006/main" xmlns:w14="http://schemas.microsoft.com/office/word/2010/wordml" xmlns:w15="http://schemas.microsoft.com/office/word/2012/wordml" xmlns:w16cex="http://schemas.microsoft.com/office/word/2018/wordml/cex" xmlns:w16cid="http://schemas.microsoft.com/office/word/2016/wordml/cid" xmlns:w16="http://schemas.microsoft.com/office/word/2018/wordml" xmlns:w16du="http://schemas.microsoft.com/office/word/2023/wordml/word16du" xmlns:w16sdtdh="http://schemas.microsoft.com/office/word/2020/wordml/sdtdatahash" xmlns:w16sdtfl="http://schemas.microsoft.com/office/word/2024/wordml/sdtformatlock" xmlns:w16se="http://schemas.microsoft.com/office/word/2015/wordml/symex" mc:Ignorable="w14 w15 w16se w16cid w16 w16cex w16sdtdh w16sdtfl w16du">
+<w:styles xmlns:mc="http://schemas.openxmlformats.org/markup-compatibility/2006" xmlns:r="http://schemas.openxmlformats.org/officeDocument/2006/relationships" xmlns:w="http://schemas.openxmlformats.org/wordprocessingml/2006/main" xmlns:w14="http://schemas.microsoft.com/office/word/2010/wordml" xmlns:w15="http://schemas.microsoft.com/office/word/2012/wordml" xmlns:w16se="http://schemas.microsoft.com/office/word/2015/wordml/symex" mc:Ignorable="w14 w15 w16se">
   <w:docDefaults>
     <w:rPrDefault>
       <w:rPr>
@@ -3372,7 +3749,7 @@
       </w:pPr>
     </w:pPrDefault>
   </w:docDefaults>
-  <w:latentStyles w:defLockedState="0" w:defUIPriority="99" w:defSemiHidden="0" w:defUnhideWhenUsed="0" w:defQFormat="0" w:count="376">
+  <w:latentStyles w:defLockedState="0" w:defUIPriority="99" w:defSemiHidden="0" w:defUnhideWhenUsed="0" w:defQFormat="0" w:count="371">
     <w:lsdException w:name="Normal" w:uiPriority="0" w:qFormat="1"/>
     <w:lsdException w:name="heading 1" w:uiPriority="9" w:qFormat="1"/>
     <w:lsdException w:name="heading 2" w:semiHidden="1" w:uiPriority="9" w:unhideWhenUsed="1" w:qFormat="1"/>
@@ -3744,11 +4121,6 @@
     <w:lsdException w:name="List Table 5 Dark Accent 6" w:uiPriority="50"/>
     <w:lsdException w:name="List Table 6 Colorful Accent 6" w:uiPriority="51"/>
     <w:lsdException w:name="List Table 7 Colorful Accent 6" w:uiPriority="52"/>
-    <w:lsdException w:name="Mention" w:semiHidden="1" w:unhideWhenUsed="1"/>
-    <w:lsdException w:name="Smart Hyperlink" w:semiHidden="1" w:unhideWhenUsed="1"/>
-    <w:lsdException w:name="Hashtag" w:semiHidden="1" w:unhideWhenUsed="1"/>
-    <w:lsdException w:name="Unresolved Mention" w:semiHidden="1" w:unhideWhenUsed="1"/>
-    <w:lsdException w:name="Smart Link" w:semiHidden="1" w:unhideWhenUsed="1"/>
   </w:latentStyles>
   <w:style w:type="paragraph" w:default="1" w:styleId="Normal">
     <w:name w:val="Normal"/>
@@ -3870,7 +4242,6 @@
   <w:style w:type="character" w:default="1" w:styleId="Fuentedeprrafopredeter">
     <w:name w:val="Default Paragraph Font"/>
     <w:uiPriority w:val="1"/>
-    <w:semiHidden/>
     <w:unhideWhenUsed/>
   </w:style>
   <w:style w:type="table" w:default="1" w:styleId="Tablanormal">
@@ -3981,6 +4352,17 @@
     <w:link w:val="Piedepgina"/>
     <w:uiPriority w:val="99"/>
     <w:rsid w:val="00622D79"/>
+  </w:style>
+  <w:style w:type="character" w:styleId="Textoennegrita">
+    <w:name w:val="Strong"/>
+    <w:basedOn w:val="Fuentedeprrafopredeter"/>
+    <w:uiPriority w:val="22"/>
+    <w:qFormat/>
+    <w:rsid w:val="00590E14"/>
+    <w:rPr>
+      <w:b/>
+      <w:bCs/>
+    </w:rPr>
   </w:style>
 </w:styles>
 </file>

</xml_diff>